<commit_message>
Updated First Report - Naor
</commit_message>
<xml_diff>
--- a/Docs/Reports/Preparing Report/First_report Naor's Version.docx
+++ b/Docs/Reports/Preparing Report/First_report Naor's Version.docx
@@ -561,7 +561,7 @@
           <w:pPr>
             <w:pStyle w:val="TOC1"/>
             <w:tabs>
-              <w:tab w:val="left" w:pos="440"/>
+              <w:tab w:val="left" w:pos="660"/>
             </w:tabs>
             <w:bidi/>
             <w:rPr>
@@ -569,6 +569,7 @@
               <w:noProof/>
               <w:kern w:val="0"/>
               <w:rtl/>
+              <w:lang w:val="en-IL" w:eastAsia="en-IL"/>
               <w14:ligatures w14:val="none"/>
             </w:rPr>
           </w:pPr>
@@ -581,7 +582,7 @@
           <w:r>
             <w:fldChar w:fldCharType="separate"/>
           </w:r>
-          <w:hyperlink w:anchor="_Toc83230793" w:history="1">
+          <w:hyperlink w:anchor="_Toc85815538" w:history="1">
             <w:r>
               <w:rPr>
                 <w:rStyle w:val="Hyperlink"/>
@@ -596,6 +597,7 @@
                 <w:noProof/>
                 <w:kern w:val="0"/>
                 <w:rtl/>
+                <w:lang w:val="en-IL" w:eastAsia="en-IL"/>
                 <w14:ligatures w14:val="none"/>
               </w:rPr>
               <w:tab/>
@@ -652,7 +654,7 @@
                 <w:noProof/>
                 <w:webHidden/>
               </w:rPr>
-              <w:instrText>Toc83230793 \h</w:instrText>
+              <w:instrText>Toc85815538 \h</w:instrText>
             </w:r>
             <w:r>
               <w:rPr>
@@ -699,7 +701,7 @@
           <w:pPr>
             <w:pStyle w:val="TOC1"/>
             <w:tabs>
-              <w:tab w:val="left" w:pos="440"/>
+              <w:tab w:val="left" w:pos="660"/>
             </w:tabs>
             <w:bidi/>
             <w:rPr>
@@ -707,10 +709,11 @@
               <w:noProof/>
               <w:kern w:val="0"/>
               <w:rtl/>
+              <w:lang w:val="en-IL" w:eastAsia="en-IL"/>
               <w14:ligatures w14:val="none"/>
             </w:rPr>
           </w:pPr>
-          <w:hyperlink w:anchor="_Toc83230794" w:history="1">
+          <w:hyperlink w:anchor="_Toc85815539" w:history="1">
             <w:r>
               <w:rPr>
                 <w:rStyle w:val="Hyperlink"/>
@@ -725,6 +728,7 @@
                 <w:noProof/>
                 <w:kern w:val="0"/>
                 <w:rtl/>
+                <w:lang w:val="en-IL" w:eastAsia="en-IL"/>
                 <w14:ligatures w14:val="none"/>
               </w:rPr>
               <w:tab/>
@@ -781,7 +785,7 @@
                 <w:noProof/>
                 <w:webHidden/>
               </w:rPr>
-              <w:instrText>Toc83230794 \h</w:instrText>
+              <w:instrText>Toc85815539 \h</w:instrText>
             </w:r>
             <w:r>
               <w:rPr>
@@ -828,7 +832,7 @@
           <w:pPr>
             <w:pStyle w:val="TOC2"/>
             <w:tabs>
-              <w:tab w:val="left" w:pos="880"/>
+              <w:tab w:val="left" w:pos="1100"/>
               <w:tab w:val="right" w:leader="dot" w:pos="9016"/>
             </w:tabs>
             <w:rPr>
@@ -836,10 +840,11 @@
               <w:noProof/>
               <w:kern w:val="0"/>
               <w:rtl/>
+              <w:lang w:val="en-IL" w:eastAsia="en-IL"/>
               <w14:ligatures w14:val="none"/>
             </w:rPr>
           </w:pPr>
-          <w:hyperlink w:anchor="_Toc83230795" w:history="1">
+          <w:hyperlink w:anchor="_Toc85815540" w:history="1">
             <w:r>
               <w:rPr>
                 <w:rStyle w:val="Hyperlink"/>
@@ -854,6 +859,7 @@
                 <w:noProof/>
                 <w:kern w:val="0"/>
                 <w:rtl/>
+                <w:lang w:val="en-IL" w:eastAsia="en-IL"/>
                 <w14:ligatures w14:val="none"/>
               </w:rPr>
               <w:tab/>
@@ -910,7 +916,7 @@
                 <w:noProof/>
                 <w:webHidden/>
               </w:rPr>
-              <w:instrText>Toc83230795 \h</w:instrText>
+              <w:instrText>Toc85815540 \h</w:instrText>
             </w:r>
             <w:r>
               <w:rPr>
@@ -957,7 +963,7 @@
           <w:pPr>
             <w:pStyle w:val="TOC2"/>
             <w:tabs>
-              <w:tab w:val="left" w:pos="880"/>
+              <w:tab w:val="left" w:pos="1100"/>
               <w:tab w:val="right" w:leader="dot" w:pos="9016"/>
             </w:tabs>
             <w:rPr>
@@ -965,10 +971,11 @@
               <w:noProof/>
               <w:kern w:val="0"/>
               <w:rtl/>
+              <w:lang w:val="en-IL" w:eastAsia="en-IL"/>
               <w14:ligatures w14:val="none"/>
             </w:rPr>
           </w:pPr>
-          <w:hyperlink w:anchor="_Toc83230796" w:history="1">
+          <w:hyperlink w:anchor="_Toc85815541" w:history="1">
             <w:r>
               <w:rPr>
                 <w:rStyle w:val="Hyperlink"/>
@@ -983,6 +990,7 @@
                 <w:noProof/>
                 <w:kern w:val="0"/>
                 <w:rtl/>
+                <w:lang w:val="en-IL" w:eastAsia="en-IL"/>
                 <w14:ligatures w14:val="none"/>
               </w:rPr>
               <w:tab/>
@@ -1039,7 +1047,7 @@
                 <w:noProof/>
                 <w:webHidden/>
               </w:rPr>
-              <w:instrText>Toc83230796 \h</w:instrText>
+              <w:instrText>Toc85815541 \h</w:instrText>
             </w:r>
             <w:r>
               <w:rPr>
@@ -1070,7 +1078,7 @@
                 <w:webHidden/>
                 <w:rtl/>
               </w:rPr>
-              <w:t>3</w:t>
+              <w:t>4</w:t>
             </w:r>
             <w:r>
               <w:rPr>
@@ -1086,7 +1094,7 @@
           <w:pPr>
             <w:pStyle w:val="TOC2"/>
             <w:tabs>
-              <w:tab w:val="left" w:pos="880"/>
+              <w:tab w:val="left" w:pos="1100"/>
               <w:tab w:val="right" w:leader="dot" w:pos="9016"/>
             </w:tabs>
             <w:rPr>
@@ -1094,10 +1102,11 @@
               <w:noProof/>
               <w:kern w:val="0"/>
               <w:rtl/>
+              <w:lang w:val="en-IL" w:eastAsia="en-IL"/>
               <w14:ligatures w14:val="none"/>
             </w:rPr>
           </w:pPr>
-          <w:hyperlink w:anchor="_Toc83230797" w:history="1">
+          <w:hyperlink w:anchor="_Toc85815542" w:history="1">
             <w:r>
               <w:rPr>
                 <w:rStyle w:val="Hyperlink"/>
@@ -1112,6 +1121,7 @@
                 <w:noProof/>
                 <w:kern w:val="0"/>
                 <w:rtl/>
+                <w:lang w:val="en-IL" w:eastAsia="en-IL"/>
                 <w14:ligatures w14:val="none"/>
               </w:rPr>
               <w:tab/>
@@ -1168,7 +1178,7 @@
                 <w:noProof/>
                 <w:webHidden/>
               </w:rPr>
-              <w:instrText>Toc83230797 \h</w:instrText>
+              <w:instrText>Toc85815542 \h</w:instrText>
             </w:r>
             <w:r>
               <w:rPr>
@@ -1215,7 +1225,7 @@
           <w:pPr>
             <w:pStyle w:val="TOC1"/>
             <w:tabs>
-              <w:tab w:val="left" w:pos="440"/>
+              <w:tab w:val="left" w:pos="660"/>
             </w:tabs>
             <w:bidi/>
             <w:rPr>
@@ -1223,10 +1233,11 @@
               <w:noProof/>
               <w:kern w:val="0"/>
               <w:rtl/>
+              <w:lang w:val="en-IL" w:eastAsia="en-IL"/>
               <w14:ligatures w14:val="none"/>
             </w:rPr>
           </w:pPr>
-          <w:hyperlink w:anchor="_Toc83230798" w:history="1">
+          <w:hyperlink w:anchor="_Toc85815543" w:history="1">
             <w:r>
               <w:rPr>
                 <w:rStyle w:val="Hyperlink"/>
@@ -1241,6 +1252,7 @@
                 <w:noProof/>
                 <w:kern w:val="0"/>
                 <w:rtl/>
+                <w:lang w:val="en-IL" w:eastAsia="en-IL"/>
                 <w14:ligatures w14:val="none"/>
               </w:rPr>
               <w:tab/>
@@ -1298,7 +1310,7 @@
                 <w:noProof/>
                 <w:webHidden/>
               </w:rPr>
-              <w:instrText>Toc83230798 \h</w:instrText>
+              <w:instrText>Toc85815543 \h</w:instrText>
             </w:r>
             <w:r>
               <w:rPr>
@@ -1329,7 +1341,7 @@
                 <w:webHidden/>
                 <w:rtl/>
               </w:rPr>
-              <w:t>4</w:t>
+              <w:t>5</w:t>
             </w:r>
             <w:r>
               <w:rPr>
@@ -1345,7 +1357,7 @@
           <w:pPr>
             <w:pStyle w:val="TOC1"/>
             <w:tabs>
-              <w:tab w:val="left" w:pos="440"/>
+              <w:tab w:val="left" w:pos="660"/>
             </w:tabs>
             <w:bidi/>
             <w:rPr>
@@ -1353,10 +1365,11 @@
               <w:noProof/>
               <w:kern w:val="0"/>
               <w:rtl/>
+              <w:lang w:val="en-IL" w:eastAsia="en-IL"/>
               <w14:ligatures w14:val="none"/>
             </w:rPr>
           </w:pPr>
-          <w:hyperlink w:anchor="_Toc83230799" w:history="1">
+          <w:hyperlink w:anchor="_Toc85815544" w:history="1">
             <w:r>
               <w:rPr>
                 <w:rStyle w:val="Hyperlink"/>
@@ -1371,6 +1384,7 @@
                 <w:noProof/>
                 <w:kern w:val="0"/>
                 <w:rtl/>
+                <w:lang w:val="en-IL" w:eastAsia="en-IL"/>
                 <w14:ligatures w14:val="none"/>
               </w:rPr>
               <w:tab/>
@@ -1427,7 +1441,7 @@
                 <w:noProof/>
                 <w:webHidden/>
               </w:rPr>
-              <w:instrText>Toc83230799 \h</w:instrText>
+              <w:instrText>Toc85815544 \h</w:instrText>
             </w:r>
             <w:r>
               <w:rPr>
@@ -1474,7 +1488,7 @@
           <w:pPr>
             <w:pStyle w:val="TOC1"/>
             <w:tabs>
-              <w:tab w:val="left" w:pos="440"/>
+              <w:tab w:val="left" w:pos="660"/>
             </w:tabs>
             <w:bidi/>
             <w:rPr>
@@ -1482,10 +1496,11 @@
               <w:noProof/>
               <w:kern w:val="0"/>
               <w:rtl/>
+              <w:lang w:val="en-IL" w:eastAsia="en-IL"/>
               <w14:ligatures w14:val="none"/>
             </w:rPr>
           </w:pPr>
-          <w:hyperlink w:anchor="_Toc83230800" w:history="1">
+          <w:hyperlink w:anchor="_Toc85815545" w:history="1">
             <w:r>
               <w:rPr>
                 <w:rStyle w:val="Hyperlink"/>
@@ -1500,6 +1515,7 @@
                 <w:noProof/>
                 <w:kern w:val="0"/>
                 <w:rtl/>
+                <w:lang w:val="en-IL" w:eastAsia="en-IL"/>
                 <w14:ligatures w14:val="none"/>
               </w:rPr>
               <w:tab/>
@@ -1556,7 +1572,7 @@
                 <w:noProof/>
                 <w:webHidden/>
               </w:rPr>
-              <w:instrText>Toc83230800 \h</w:instrText>
+              <w:instrText>Toc85815545 \h</w:instrText>
             </w:r>
             <w:r>
               <w:rPr>
@@ -1587,7 +1603,7 @@
                 <w:webHidden/>
                 <w:rtl/>
               </w:rPr>
-              <w:t>5</w:t>
+              <w:t>6</w:t>
             </w:r>
             <w:r>
               <w:rPr>
@@ -1603,7 +1619,7 @@
           <w:pPr>
             <w:pStyle w:val="TOC1"/>
             <w:tabs>
-              <w:tab w:val="left" w:pos="440"/>
+              <w:tab w:val="left" w:pos="660"/>
             </w:tabs>
             <w:bidi/>
             <w:rPr>
@@ -1611,10 +1627,11 @@
               <w:noProof/>
               <w:kern w:val="0"/>
               <w:rtl/>
+              <w:lang w:val="en-IL" w:eastAsia="en-IL"/>
               <w14:ligatures w14:val="none"/>
             </w:rPr>
           </w:pPr>
-          <w:hyperlink w:anchor="_Toc83230801" w:history="1">
+          <w:hyperlink w:anchor="_Toc85815546" w:history="1">
             <w:r>
               <w:rPr>
                 <w:rStyle w:val="Hyperlink"/>
@@ -1629,6 +1646,7 @@
                 <w:noProof/>
                 <w:kern w:val="0"/>
                 <w:rtl/>
+                <w:lang w:val="en-IL" w:eastAsia="en-IL"/>
                 <w14:ligatures w14:val="none"/>
               </w:rPr>
               <w:tab/>
@@ -1685,7 +1703,7 @@
                 <w:noProof/>
                 <w:webHidden/>
               </w:rPr>
-              <w:instrText>Toc83230801 \h</w:instrText>
+              <w:instrText>Toc85815546 \h</w:instrText>
             </w:r>
             <w:r>
               <w:rPr>
@@ -1732,7 +1750,7 @@
           <w:pPr>
             <w:pStyle w:val="TOC1"/>
             <w:tabs>
-              <w:tab w:val="left" w:pos="440"/>
+              <w:tab w:val="left" w:pos="660"/>
             </w:tabs>
             <w:bidi/>
             <w:rPr>
@@ -1740,10 +1758,11 @@
               <w:noProof/>
               <w:kern w:val="0"/>
               <w:rtl/>
+              <w:lang w:val="en-IL" w:eastAsia="en-IL"/>
               <w14:ligatures w14:val="none"/>
             </w:rPr>
           </w:pPr>
-          <w:hyperlink w:anchor="_Toc83230802" w:history="1">
+          <w:hyperlink w:anchor="_Toc85815547" w:history="1">
             <w:r>
               <w:rPr>
                 <w:rStyle w:val="Hyperlink"/>
@@ -1757,6 +1776,7 @@
                 <w:noProof/>
                 <w:kern w:val="0"/>
                 <w:rtl/>
+                <w:lang w:val="en-IL" w:eastAsia="en-IL"/>
                 <w14:ligatures w14:val="none"/>
               </w:rPr>
               <w:tab/>
@@ -1767,7 +1787,7 @@
                 <w:noProof/>
                 <w:rtl/>
               </w:rPr>
-              <w:t>מקורות קריאה (זה רק דוגמה)</w:t>
+              <w:t>מקורות קריאה</w:t>
             </w:r>
             <w:r>
               <w:rPr>
@@ -1813,7 +1833,7 @@
                 <w:noProof/>
                 <w:webHidden/>
               </w:rPr>
-              <w:instrText>Toc83230802 \h</w:instrText>
+              <w:instrText>Toc85815547 \h</w:instrText>
             </w:r>
             <w:r>
               <w:rPr>
@@ -1844,7 +1864,7 @@
                 <w:webHidden/>
                 <w:rtl/>
               </w:rPr>
-              <w:t>7</w:t>
+              <w:t>8</w:t>
             </w:r>
             <w:r>
               <w:rPr>
@@ -1865,10 +1885,11 @@
               <w:noProof/>
               <w:kern w:val="0"/>
               <w:rtl/>
+              <w:lang w:val="en-IL" w:eastAsia="en-IL"/>
               <w14:ligatures w14:val="none"/>
             </w:rPr>
           </w:pPr>
-          <w:hyperlink w:anchor="_Toc83230803" w:history="1">
+          <w:hyperlink w:anchor="_Toc85815548" w:history="1">
             <w:r>
               <w:rPr>
                 <w:rStyle w:val="Hyperlink"/>
@@ -1921,7 +1942,7 @@
                 <w:noProof/>
                 <w:webHidden/>
               </w:rPr>
-              <w:instrText>Toc83230803 \h</w:instrText>
+              <w:instrText>Toc85815548 \h</w:instrText>
             </w:r>
             <w:r>
               <w:rPr>
@@ -1952,7 +1973,7 @@
                 <w:webHidden/>
                 <w:rtl/>
               </w:rPr>
-              <w:t>8</w:t>
+              <w:t>9</w:t>
             </w:r>
             <w:r>
               <w:rPr>
@@ -1973,10 +1994,11 @@
               <w:noProof/>
               <w:kern w:val="0"/>
               <w:rtl/>
+              <w:lang w:val="en-IL" w:eastAsia="en-IL"/>
               <w14:ligatures w14:val="none"/>
             </w:rPr>
           </w:pPr>
-          <w:hyperlink w:anchor="_Toc83230804" w:history="1">
+          <w:hyperlink w:anchor="_Toc85815549" w:history="1">
             <w:r>
               <w:rPr>
                 <w:rStyle w:val="Hyperlink"/>
@@ -2029,7 +2051,7 @@
                 <w:noProof/>
                 <w:webHidden/>
               </w:rPr>
-              <w:instrText>Toc83230804 \h</w:instrText>
+              <w:instrText>Toc85815549 \h</w:instrText>
             </w:r>
             <w:r>
               <w:rPr>
@@ -2060,7 +2082,7 @@
                 <w:webHidden/>
                 <w:rtl/>
               </w:rPr>
-              <w:t>9</w:t>
+              <w:t>10</w:t>
             </w:r>
             <w:r>
               <w:rPr>
@@ -2081,10 +2103,11 @@
               <w:noProof/>
               <w:kern w:val="0"/>
               <w:rtl/>
+              <w:lang w:val="en-IL" w:eastAsia="en-IL"/>
               <w14:ligatures w14:val="none"/>
             </w:rPr>
           </w:pPr>
-          <w:hyperlink w:anchor="_Toc83230805" w:history="1">
+          <w:hyperlink w:anchor="_Toc85815550" w:history="1">
             <w:r>
               <w:rPr>
                 <w:rStyle w:val="Hyperlink"/>
@@ -2137,7 +2160,7 @@
                 <w:noProof/>
                 <w:webHidden/>
               </w:rPr>
-              <w:instrText>Toc83230805 \h</w:instrText>
+              <w:instrText>Toc85815550 \h</w:instrText>
             </w:r>
             <w:r>
               <w:rPr>
@@ -2168,7 +2191,7 @@
                 <w:webHidden/>
                 <w:rtl/>
               </w:rPr>
-              <w:t>10</w:t>
+              <w:t>11</w:t>
             </w:r>
             <w:r>
               <w:rPr>
@@ -2189,10 +2212,11 @@
               <w:noProof/>
               <w:kern w:val="0"/>
               <w:rtl/>
+              <w:lang w:val="en-IL" w:eastAsia="en-IL"/>
               <w14:ligatures w14:val="none"/>
             </w:rPr>
           </w:pPr>
-          <w:hyperlink w:anchor="_Toc83230806" w:history="1">
+          <w:hyperlink w:anchor="_Toc85815551" w:history="1">
             <w:r>
               <w:rPr>
                 <w:rStyle w:val="Hyperlink"/>
@@ -2245,7 +2269,7 @@
                 <w:noProof/>
                 <w:webHidden/>
               </w:rPr>
-              <w:instrText>Toc83230806 \h</w:instrText>
+              <w:instrText>Toc85815551 \h</w:instrText>
             </w:r>
             <w:r>
               <w:rPr>
@@ -2276,7 +2300,7 @@
                 <w:webHidden/>
                 <w:rtl/>
               </w:rPr>
-              <w:t>11</w:t>
+              <w:t>12</w:t>
             </w:r>
             <w:r>
               <w:rPr>
@@ -2297,10 +2321,11 @@
               <w:noProof/>
               <w:kern w:val="0"/>
               <w:rtl/>
+              <w:lang w:val="en-IL" w:eastAsia="en-IL"/>
               <w14:ligatures w14:val="none"/>
             </w:rPr>
           </w:pPr>
-          <w:hyperlink w:anchor="_Toc83230807" w:history="1">
+          <w:hyperlink w:anchor="_Toc85815552" w:history="1">
             <w:r>
               <w:rPr>
                 <w:rStyle w:val="Hyperlink"/>
@@ -2353,7 +2378,7 @@
                 <w:noProof/>
                 <w:webHidden/>
               </w:rPr>
-              <w:instrText>Toc83230807 \h</w:instrText>
+              <w:instrText>Toc85815552 \h</w:instrText>
             </w:r>
             <w:r>
               <w:rPr>
@@ -2384,7 +2409,7 @@
                 <w:webHidden/>
                 <w:rtl/>
               </w:rPr>
-              <w:t>12</w:t>
+              <w:t>13</w:t>
             </w:r>
             <w:r>
               <w:rPr>
@@ -2405,10 +2430,11 @@
               <w:noProof/>
               <w:kern w:val="0"/>
               <w:rtl/>
+              <w:lang w:val="en-IL" w:eastAsia="en-IL"/>
               <w14:ligatures w14:val="none"/>
             </w:rPr>
           </w:pPr>
-          <w:hyperlink w:anchor="_Toc83230808" w:history="1">
+          <w:hyperlink w:anchor="_Toc85815553" w:history="1">
             <w:r>
               <w:rPr>
                 <w:rStyle w:val="Hyperlink"/>
@@ -2461,7 +2487,7 @@
                 <w:noProof/>
                 <w:webHidden/>
               </w:rPr>
-              <w:instrText>Toc83230808 \h</w:instrText>
+              <w:instrText>Toc85815553 \h</w:instrText>
             </w:r>
             <w:r>
               <w:rPr>
@@ -2492,7 +2518,7 @@
                 <w:webHidden/>
                 <w:rtl/>
               </w:rPr>
-              <w:t>13</w:t>
+              <w:t>14</w:t>
             </w:r>
             <w:r>
               <w:rPr>
@@ -2551,7 +2577,7 @@
           <w:rtl/>
         </w:rPr>
       </w:pPr>
-      <w:bookmarkStart w:id="0" w:name="_Toc83230793"/>
+      <w:bookmarkStart w:id="0" w:name="_Toc85815538"/>
       <w:r>
         <w:rPr>
           <w:rFonts w:hint="cs"/>
@@ -2841,8 +2867,8 @@
           <w:rtl/>
         </w:rPr>
       </w:pPr>
-      <w:bookmarkStart w:id="1" w:name="_Toc83230794"/>
-      <w:bookmarkStart w:id="2" w:name="_Hlk83224769"/>
+      <w:bookmarkStart w:id="1" w:name="_Hlk83224769"/>
+      <w:bookmarkStart w:id="2" w:name="_Toc85815539"/>
       <w:r>
         <w:rPr>
           <w:rFonts w:hint="cs"/>
@@ -2851,9 +2877,9 @@
         <w:lastRenderedPageBreak/>
         <w:t>מבוא</w:t>
       </w:r>
-      <w:bookmarkEnd w:id="1"/>
+      <w:bookmarkEnd w:id="2"/>
     </w:p>
-    <w:bookmarkEnd w:id="2"/>
+    <w:bookmarkEnd w:id="1"/>
     <w:p>
       <w:pPr>
         <w:bidi w:val="0"/>
@@ -2867,111 +2893,229 @@
         </w:rPr>
         <w:t>Due to investment in and development of road infrastructure and vehicle technology, autonomous cars are expected to be the next big breakthrough. In the future, drivers will not be required to drive their vehicles, but instead the vehicle will be supplied with the destination's address, and it will begin to travel the required route using traffic laws visible on the road and connectivity to the Internet. By having the vehicle reexamine traffic laws at every moment and making decisions in real time, along with analyzing Internet info, the vehicle is capable of changing the rules of the road (under certain conditions) and avoiding traffic congestion and allowing travel in the shortest amount of time. The benefit of minimal travel time results from the ability of a single car to transport a large number of people for a day, rather than the current circumstances when the same car often drives one person, so according to this project, changing traffic laws would be extremely beneficial</w:t>
       </w:r>
+      <w:r>
+        <w:rPr>
+          <w:lang w:val="en-US"/>
+        </w:rPr>
+        <w:t>.</w:t>
+      </w:r>
+      <w:r>
+        <w:rPr>
+          <w:lang w:val="en-US"/>
+        </w:rPr>
+        <w:t xml:space="preserve"> </w:t>
+      </w:r>
     </w:p>
     <w:p>
       <w:pPr>
-        <w:rPr>
-          <w:color w:val="A6A6A6" w:themeColor="background1" w:themeShade="A6"/>
-          <w:rtl/>
+        <w:bidi w:val="0"/>
+        <w:rPr>
+          <w:lang w:val="en-US"/>
         </w:rPr>
       </w:pPr>
+    </w:p>
+    <w:p>
+      <w:pPr>
+        <w:pStyle w:val="ListParagraph"/>
+        <w:numPr>
+          <w:ilvl w:val="0"/>
+          <w:numId w:val="24"/>
+        </w:numPr>
+        <w:bidi w:val="0"/>
+        <w:rPr>
+          <w:lang w:val="en-US"/>
+        </w:rPr>
+      </w:pPr>
+      <w:r>
+        <w:rPr>
+          <w:lang w:val="en-US"/>
+        </w:rPr>
+        <w:t>Naor</w:t>
+      </w:r>
+    </w:p>
+    <w:p>
+      <w:pPr>
+        <w:bidi w:val="0"/>
+        <w:rPr>
+          <w:lang w:val="en-US"/>
+        </w:rPr>
+      </w:pPr>
+      <w:r>
+        <w:rPr>
+          <w:lang w:val="en-US"/>
+        </w:rPr>
+        <w:t>The</w:t>
+      </w:r>
+      <w:r>
+        <w:rPr>
+          <w:lang w:val="en-US"/>
+        </w:rPr>
+        <w:t xml:space="preserve"> </w:t>
+      </w:r>
+      <w:r>
+        <w:rPr>
+          <w:lang w:val="en-US"/>
+        </w:rPr>
+        <w:t>rappid growth of human populatuion, spo</w:t>
+      </w:r>
+      <w:r>
+        <w:rPr>
+          <w:lang w:val="en-US"/>
+        </w:rPr>
+        <w:t>i</w:t>
+      </w:r>
+      <w:r>
+        <w:rPr>
+          <w:lang w:val="en-US"/>
+        </w:rPr>
+        <w:t xml:space="preserve">lage of natural resurces, </w:t>
+      </w:r>
+      <w:r>
+        <w:rPr>
+          <w:lang w:val="en-US"/>
+        </w:rPr>
+        <w:t>increasing p</w:t>
+      </w:r>
       <w:r>
         <w:rPr>
           <w:rFonts w:hint="cs"/>
-          <w:color w:val="A6A6A6" w:themeColor="background1" w:themeShade="A6"/>
-          <w:rtl/>
-        </w:rPr>
-        <w:t>מה התחום שהפרויקט עוסק בו באופן כללי</w:t>
-      </w:r>
-      <w:r>
-        <w:rPr>
-          <w:rFonts w:hint="cs"/>
-          <w:color w:val="A6A6A6" w:themeColor="background1" w:themeShade="A6"/>
-          <w:rtl/>
-        </w:rPr>
-        <w:t>? התחום חייב להיות רחב בהרבה מנושא הפרויקט.</w:t>
-      </w:r>
-      <w:r>
-        <w:rPr>
-          <w:rFonts w:hint="cs"/>
-          <w:color w:val="A6A6A6" w:themeColor="background1" w:themeShade="A6"/>
-          <w:rtl/>
-        </w:rPr>
-        <w:t xml:space="preserve"> יש לצטט מקור אחד לפחות </w:t>
+          <w:lang w:val="en-US"/>
+        </w:rPr>
+        <w:t xml:space="preserve">opulation </w:t>
+      </w:r>
+      <w:r>
+        <w:rPr>
+          <w:lang w:val="en-US"/>
+        </w:rPr>
+        <w:t xml:space="preserve">and number of </w:t>
+      </w:r>
+      <w:r>
+        <w:rPr>
+          <w:lang w:val="en-US"/>
+        </w:rPr>
+        <w:t>vehicles</w:t>
+      </w:r>
+      <w:r>
+        <w:rPr>
+          <w:lang w:val="en-US"/>
+        </w:rPr>
+        <w:t xml:space="preserve"> </w:t>
+      </w:r>
+      <w:r>
+        <w:rPr>
+          <w:lang w:val="en-US"/>
+        </w:rPr>
+        <w:t xml:space="preserve">in the urban life around the world are in a </w:t>
+      </w:r>
+      <w:r>
+        <w:rPr>
+          <w:lang w:val="en-US"/>
+        </w:rPr>
+        <w:t>desperate</w:t>
+      </w:r>
+      <w:r>
+        <w:rPr>
+          <w:lang w:val="en-US"/>
+        </w:rPr>
+        <w:t xml:space="preserve"> </w:t>
+      </w:r>
+      <w:r>
+        <w:rPr>
+          <w:lang w:val="en-US"/>
+        </w:rPr>
+        <w:t xml:space="preserve">need of a modern solution </w:t>
+      </w:r>
+      <w:r>
+        <w:rPr>
+          <w:lang w:val="en-US"/>
+        </w:rPr>
+        <w:t xml:space="preserve">which </w:t>
+      </w:r>
+      <w:r>
+        <w:rPr>
+          <w:lang w:val="en-US"/>
+        </w:rPr>
+        <w:t>the exesting model of a city has we know it cannot provied.</w:t>
+      </w:r>
+      <w:r>
+        <w:rPr>
+          <w:lang w:val="en-US"/>
+        </w:rPr>
+        <w:t xml:space="preserve"> </w:t>
+      </w:r>
+      <w:r>
+        <w:rPr>
+          <w:lang w:val="en-US"/>
+        </w:rPr>
+        <w:t xml:space="preserve">To solve these issus a new city model has been proposes in past </w:t>
+      </w:r>
+      <w:r>
+        <w:rPr>
+          <w:lang w:val="en-US"/>
+        </w:rPr>
+        <w:t>several</w:t>
+      </w:r>
+      <w:r>
+        <w:rPr>
+          <w:lang w:val="en-US"/>
+        </w:rPr>
+        <w:t xml:space="preserve"> years know as </w:t>
+      </w:r>
+      <w:r>
+        <w:rPr>
+          <w:lang w:val="en-US"/>
+        </w:rPr>
+        <w:t xml:space="preserve">a </w:t>
+      </w:r>
+      <w:r>
+        <w:rPr>
+          <w:lang w:val="en-US"/>
+        </w:rPr>
+        <w:t>Smart City</w:t>
+      </w:r>
+      <w:r>
+        <w:rPr>
+          <w:lang w:val="en-US"/>
+        </w:rPr>
+        <w:t xml:space="preserve"> </w:t>
       </w:r>
       <w:sdt>
         <w:sdtPr>
           <w:rPr>
-            <w:rFonts w:hint="cs"/>
-            <w:color w:val="A6A6A6" w:themeColor="background1" w:themeShade="A6"/>
-            <w:rtl/>
+            <w:lang w:val="en-US"/>
           </w:rPr>
-          <w:id w:val="1169677063"/>
+          <w:id w:val="-1184124075"/>
           <w:citation/>
         </w:sdtPr>
-        <w:sdtEndPr/>
         <w:sdtContent>
           <w:r>
             <w:rPr>
-              <w:color w:val="A6A6A6" w:themeColor="background1" w:themeShade="A6"/>
-              <w:rtl/>
+              <w:lang w:val="en-US"/>
             </w:rPr>
             <w:fldChar w:fldCharType="begin"/>
           </w:r>
           <w:r>
             <w:rPr>
-              <w:color w:val="A6A6A6" w:themeColor="background1" w:themeShade="A6"/>
-              <w:rtl/>
+              <w:lang w:val="en-US"/>
             </w:rPr>
-            <w:instrText xml:space="preserve"> </w:instrText>
+            <w:instrText xml:space="preserve"> CITATION Rad14 \l 1033 </w:instrText>
           </w:r>
           <w:r>
             <w:rPr>
-              <w:rFonts w:hint="cs"/>
-              <w:color w:val="A6A6A6" w:themeColor="background1" w:themeShade="A6"/>
-            </w:rPr>
-            <w:instrText>CITATION</w:instrText>
-          </w:r>
-          <w:r>
-            <w:rPr>
-              <w:rFonts w:hint="cs"/>
-              <w:color w:val="A6A6A6" w:themeColor="background1" w:themeShade="A6"/>
-              <w:rtl/>
-            </w:rPr>
-            <w:instrText xml:space="preserve"> </w:instrText>
-          </w:r>
-          <w:r>
-            <w:rPr>
-              <w:rFonts w:hint="cs"/>
-              <w:color w:val="A6A6A6" w:themeColor="background1" w:themeShade="A6"/>
-            </w:rPr>
-            <w:instrText>Hid18 \l 1037</w:instrText>
-          </w:r>
-          <w:r>
-            <w:rPr>
-              <w:color w:val="A6A6A6" w:themeColor="background1" w:themeShade="A6"/>
-              <w:rtl/>
-            </w:rPr>
-            <w:instrText xml:space="preserve"> </w:instrText>
-          </w:r>
-          <w:r>
-            <w:rPr>
-              <w:color w:val="A6A6A6" w:themeColor="background1" w:themeShade="A6"/>
-              <w:rtl/>
+              <w:lang w:val="en-US"/>
             </w:rPr>
             <w:fldChar w:fldCharType="separate"/>
           </w:r>
           <w:r>
             <w:rPr>
               <w:noProof/>
-              <w:color w:val="A6A6A6" w:themeColor="background1" w:themeShade="A6"/>
+              <w:lang w:val="en-US"/>
             </w:rPr>
             <w:t>[1]</w:t>
           </w:r>
           <w:r>
             <w:rPr>
-              <w:color w:val="A6A6A6" w:themeColor="background1" w:themeShade="A6"/>
-              <w:rtl/>
+              <w:lang w:val="en-US"/>
             </w:rPr>
             <w:fldChar w:fldCharType="end"/>
           </w:r>
@@ -2979,6 +3123,239 @@
       </w:sdt>
       <w:r>
         <w:rPr>
+          <w:lang w:val="en-US"/>
+        </w:rPr>
+        <w:t xml:space="preserve">. </w:t>
+      </w:r>
+      <w:r>
+        <w:rPr>
+          <w:lang w:val="en-US"/>
+        </w:rPr>
+        <w:t>Also called eco-city or sustainable city, the smart city aims to improve the quality of urban services or reduce its costs</w:t>
+      </w:r>
+      <w:r>
+        <w:rPr>
+          <w:lang w:val="en-US"/>
+        </w:rPr>
+        <w:t xml:space="preserve">. In the past few years many gonverment and citis around the world adoppted this approch and implemnted it in many different ways. Expmles for such citis are Singapore, Barcelona, San Fransisco, London and more. Building a smart city is no easy task and there a many challenges </w:t>
+      </w:r>
+      <w:r>
+        <w:rPr>
+          <w:lang w:val="en-US"/>
+        </w:rPr>
+        <w:t>to take into account. infrastructure</w:t>
+      </w:r>
+      <w:r>
+        <w:rPr>
+          <w:lang w:val="en-US"/>
+        </w:rPr>
+        <w:t xml:space="preserve"> </w:t>
+      </w:r>
+      <w:r>
+        <w:rPr>
+          <w:lang w:val="en-US"/>
+        </w:rPr>
+        <w:t>and costs</w:t>
+      </w:r>
+      <w:r>
+        <w:rPr>
+          <w:rFonts w:hint="cs"/>
+          <w:lang w:val="en-US"/>
+        </w:rPr>
+        <w:t xml:space="preserve">, </w:t>
+      </w:r>
+      <w:r>
+        <w:rPr>
+          <w:lang w:val="en-US"/>
+        </w:rPr>
+        <w:t>security</w:t>
+      </w:r>
+      <w:r>
+        <w:rPr>
+          <w:lang w:val="en-US"/>
+        </w:rPr>
+        <w:t xml:space="preserve"> </w:t>
+      </w:r>
+      <w:r>
+        <w:rPr>
+          <w:lang w:val="en-US"/>
+        </w:rPr>
+        <w:t>and privacy concerns and social risks are a partial list of the challenges in building a smart city.</w:t>
+      </w:r>
+      <w:r>
+        <w:rPr>
+          <w:lang w:val="en-US"/>
+        </w:rPr>
+        <w:t xml:space="preserve"> Dispite theses challenges a</w:t>
+      </w:r>
+      <w:r>
+        <w:rPr>
+          <w:lang w:val="en-US"/>
+        </w:rPr>
+        <w:t xml:space="preserve"> smart city has many practical, economic benifets such as Envirment impact, optimaztion of enragy and water mangment,</w:t>
+      </w:r>
+      <w:r>
+        <w:rPr>
+          <w:lang w:val="en-US"/>
+        </w:rPr>
+        <w:t xml:space="preserve"> transportaion,</w:t>
+      </w:r>
+      <w:r>
+        <w:rPr>
+          <w:lang w:val="en-US"/>
+        </w:rPr>
+        <w:t xml:space="preserve"> </w:t>
+      </w:r>
+      <w:r>
+        <w:rPr>
+          <w:lang w:val="en-US"/>
+        </w:rPr>
+        <w:t>securtiy</w:t>
+      </w:r>
+      <w:r>
+        <w:rPr>
+          <w:lang w:val="en-US"/>
+        </w:rPr>
+        <w:t xml:space="preserve"> and </w:t>
+      </w:r>
+      <w:r>
+        <w:rPr>
+          <w:lang w:val="en-US"/>
+        </w:rPr>
+        <w:t xml:space="preserve">many </w:t>
+      </w:r>
+      <w:r>
+        <w:rPr>
+          <w:lang w:val="en-US"/>
+        </w:rPr>
+        <w:t>more.</w:t>
+      </w:r>
+      <w:r>
+        <w:rPr>
+          <w:lang w:val="en-US"/>
+        </w:rPr>
+        <w:t xml:space="preserve"> </w:t>
+      </w:r>
+      <w:r>
+        <w:rPr>
+          <w:lang w:val="en-US"/>
+        </w:rPr>
+        <w:t xml:space="preserve">One of the key aspects of A smart city is transportaion. </w:t>
+      </w:r>
+      <w:r>
+        <w:rPr>
+          <w:lang w:val="en-US"/>
+        </w:rPr>
+        <w:t xml:space="preserve">Due to investment in and development of road infrastructure and vehicle technology, autonomous </w:t>
+      </w:r>
+      <w:r>
+        <w:rPr>
+          <w:lang w:val="en-US"/>
+        </w:rPr>
+        <w:t xml:space="preserve">vehicles </w:t>
+      </w:r>
+      <w:r>
+        <w:rPr>
+          <w:lang w:val="en-US"/>
+        </w:rPr>
+        <w:t>are expected to be the next big breakthrough</w:t>
+      </w:r>
+      <w:r>
+        <w:rPr>
+          <w:lang w:val="en-US"/>
+        </w:rPr>
+        <w:t xml:space="preserve"> </w:t>
+      </w:r>
+      <w:sdt>
+        <w:sdtPr>
+          <w:rPr>
+            <w:lang w:val="en-US"/>
+          </w:rPr>
+          <w:id w:val="823015839"/>
+          <w:citation/>
+        </w:sdtPr>
+        <w:sdtContent>
+          <w:r>
+            <w:rPr>
+              <w:lang w:val="en-US"/>
+            </w:rPr>
+            <w:fldChar w:fldCharType="begin"/>
+          </w:r>
+          <w:r>
+            <w:rPr>
+              <w:lang w:val="en-US"/>
+            </w:rPr>
+            <w:instrText xml:space="preserve"> CITATION Fai19 \l 1033 </w:instrText>
+          </w:r>
+          <w:r>
+            <w:rPr>
+              <w:lang w:val="en-US"/>
+            </w:rPr>
+            <w:fldChar w:fldCharType="separate"/>
+          </w:r>
+          <w:r>
+            <w:rPr>
+              <w:noProof/>
+              <w:lang w:val="en-US"/>
+            </w:rPr>
+            <w:t>[2]</w:t>
+          </w:r>
+          <w:r>
+            <w:rPr>
+              <w:lang w:val="en-US"/>
+            </w:rPr>
+            <w:fldChar w:fldCharType="end"/>
+          </w:r>
+        </w:sdtContent>
+      </w:sdt>
+      <w:r>
+        <w:rPr>
+          <w:lang w:val="en-US"/>
+        </w:rPr>
+        <w:t>. In the future, drivers will not be required to drive their vehicles, but instead the vehicle will be supplied with the destination's address, and it will begin to travel the required route using traffic laws visible on the road and connectivity to the Internet.</w:t>
+      </w:r>
+    </w:p>
+    <w:p>
+      <w:pPr>
+        <w:bidi w:val="0"/>
+        <w:rPr>
+          <w:lang w:val="en-US"/>
+        </w:rPr>
+      </w:pPr>
+    </w:p>
+    <w:p>
+      <w:pPr>
+        <w:rPr>
+          <w:color w:val="A6A6A6" w:themeColor="background1" w:themeShade="A6"/>
+          <w:rtl/>
+        </w:rPr>
+      </w:pPr>
+      <w:r>
+        <w:rPr>
+          <w:rFonts w:hint="cs"/>
+          <w:color w:val="A6A6A6" w:themeColor="background1" w:themeShade="A6"/>
+          <w:rtl/>
+        </w:rPr>
+        <w:t>מה התחום שהפרויקט עוסק בו באופן כללי</w:t>
+      </w:r>
+      <w:r>
+        <w:rPr>
+          <w:rFonts w:hint="cs"/>
+          <w:color w:val="A6A6A6" w:themeColor="background1" w:themeShade="A6"/>
+          <w:rtl/>
+        </w:rPr>
+        <w:t>? התחום חייב להיות רחב בהרבה מנושא הפרויקט.</w:t>
+      </w:r>
+      <w:r>
+        <w:rPr>
+          <w:rFonts w:hint="cs"/>
+          <w:color w:val="A6A6A6" w:themeColor="background1" w:themeShade="A6"/>
+          <w:rtl/>
+        </w:rPr>
+        <w:t xml:space="preserve"> יש לצטט מקור אחד לפחות </w:t>
+      </w:r>
+      <w:r>
+        <w:rPr>
           <w:rFonts w:hint="cs"/>
           <w:color w:val="A6A6A6" w:themeColor="background1" w:themeShade="A6"/>
           <w:rtl/>
@@ -3025,8 +3402,8 @@
           <w:rtl/>
         </w:rPr>
       </w:pPr>
-      <w:bookmarkStart w:id="3" w:name="_Toc83230795"/>
-      <w:bookmarkStart w:id="4" w:name="_Hlk83224964"/>
+      <w:bookmarkStart w:id="3" w:name="_Hlk83224964"/>
+      <w:bookmarkStart w:id="4" w:name="_Toc85815540"/>
       <w:r>
         <w:rPr>
           <w:rFonts w:hint="cs"/>
@@ -3055,9 +3432,9 @@
         </w:rPr>
         <w:t xml:space="preserve"> כללי כלשהו</w:t>
       </w:r>
-      <w:bookmarkEnd w:id="3"/>
+      <w:bookmarkEnd w:id="4"/>
     </w:p>
-    <w:bookmarkEnd w:id="4"/>
+    <w:bookmarkEnd w:id="3"/>
     <w:p>
       <w:pPr>
         <w:bidi w:val="0"/>
@@ -3096,6 +3473,7 @@
         <w:rPr>
           <w:lang w:val="en-US"/>
         </w:rPr>
+        <w:lastRenderedPageBreak/>
         <w:t xml:space="preserve">“Interestingly, the existing literature does not discuss the methods by which AVs find and determine their routes in the road networks (vehicle routing). Perhaps, it is presumed that AVs are not different to other cars in vehicle routing. As noted before, connected-vehicle technology is an indispensable part of a working AV scheme. </w:t>
       </w:r>
       <w:r>
@@ -3117,14 +3495,510 @@
         </w:rPr>
         <w:t xml:space="preserve"> </w:t>
       </w:r>
-      <w:r>
-        <w:rPr>
-          <w:b/>
-          <w:bCs/>
+    </w:p>
+    <w:p>
+      <w:pPr>
+        <w:bidi w:val="0"/>
+        <w:rPr>
           <w:lang w:val="en-US"/>
         </w:rPr>
-        <w:t>[1]</w:t>
-      </w:r>
+      </w:pPr>
+    </w:p>
+    <w:p>
+      <w:pPr>
+        <w:pStyle w:val="ListParagraph"/>
+        <w:numPr>
+          <w:ilvl w:val="0"/>
+          <w:numId w:val="24"/>
+        </w:numPr>
+        <w:bidi w:val="0"/>
+        <w:rPr>
+          <w:lang w:val="en-US"/>
+        </w:rPr>
+      </w:pPr>
+      <w:r>
+        <w:rPr>
+          <w:lang w:val="en-US"/>
+        </w:rPr>
+        <w:t>Naor</w:t>
+      </w:r>
+    </w:p>
+    <w:p>
+      <w:pPr>
+        <w:bidi w:val="0"/>
+        <w:rPr>
+          <w:lang w:val="en-US"/>
+        </w:rPr>
+      </w:pPr>
+      <w:r>
+        <w:rPr>
+          <w:lang w:val="en-US"/>
+        </w:rPr>
+        <w:t xml:space="preserve">A smart city </w:t>
+      </w:r>
+      <w:r>
+        <w:rPr>
+          <w:lang w:val="en-US"/>
+        </w:rPr>
+        <w:t xml:space="preserve">transportation network </w:t>
+      </w:r>
+      <w:r>
+        <w:rPr>
+          <w:lang w:val="en-US"/>
+        </w:rPr>
+        <w:t>need to be</w:t>
+      </w:r>
+      <w:r>
+        <w:rPr>
+          <w:lang w:val="en-US"/>
+        </w:rPr>
+        <w:t> clean and efficient.</w:t>
+      </w:r>
+      <w:r>
+        <w:rPr>
+          <w:lang w:val="en-US"/>
+        </w:rPr>
+        <w:t xml:space="preserve"> The main goal is </w:t>
+      </w:r>
+      <w:r>
+        <w:rPr>
+          <w:lang w:val="en-US"/>
+        </w:rPr>
+        <w:t>Reduc</w:t>
+      </w:r>
+      <w:r>
+        <w:rPr>
+          <w:rFonts w:hint="cs"/>
+          <w:lang w:val="en-US"/>
+        </w:rPr>
+        <w:t>ing</w:t>
+      </w:r>
+      <w:r>
+        <w:rPr>
+          <w:lang w:val="en-US"/>
+        </w:rPr>
+        <w:t xml:space="preserve"> traffic congestion</w:t>
+      </w:r>
+      <w:r>
+        <w:rPr>
+          <w:rFonts w:hint="cs"/>
+          <w:lang w:val="en-US"/>
+        </w:rPr>
+        <w:t xml:space="preserve"> i</w:t>
+      </w:r>
+      <w:r>
+        <w:rPr>
+          <w:lang w:val="en-US"/>
+        </w:rPr>
+        <w:t xml:space="preserve">nside the city as well as </w:t>
+      </w:r>
+      <w:r>
+        <w:rPr>
+          <w:lang w:val="en-US"/>
+        </w:rPr>
+        <w:t>Reducing the CO2 footprint</w:t>
+      </w:r>
+      <w:r>
+        <w:rPr>
+          <w:lang w:val="en-US"/>
+        </w:rPr>
+        <w:t xml:space="preserve">. Inorder to provide a city with </w:t>
+      </w:r>
+      <w:r>
+        <w:rPr>
+          <w:lang w:val="en-US"/>
+        </w:rPr>
+        <w:t>Intelligent transportation</w:t>
+      </w:r>
+      <w:r>
+        <w:rPr>
+          <w:lang w:val="en-US"/>
+        </w:rPr>
+        <w:t xml:space="preserve"> there is a need of many sensors and </w:t>
+      </w:r>
+      <w:r>
+        <w:rPr>
+          <w:lang w:val="en-US"/>
+        </w:rPr>
+        <w:t>traffic management center</w:t>
+      </w:r>
+      <w:r>
+        <w:rPr>
+          <w:lang w:val="en-US"/>
+        </w:rPr>
+        <w:t xml:space="preserve">s. </w:t>
+      </w:r>
+      <w:r>
+        <w:rPr>
+          <w:lang w:val="en-US"/>
+        </w:rPr>
+        <w:t>T</w:t>
+      </w:r>
+      <w:r>
+        <w:rPr>
+          <w:lang w:val="en-US"/>
+        </w:rPr>
+        <w:t>echnologies that are currently being developed in the area of autonomous vehicles</w:t>
+      </w:r>
+      <w:r>
+        <w:rPr>
+          <w:lang w:val="en-US"/>
+        </w:rPr>
+        <w:t xml:space="preserve"> </w:t>
+      </w:r>
+      <w:r>
+        <w:rPr>
+          <w:lang w:val="en-US"/>
+        </w:rPr>
+        <w:t xml:space="preserve">(AV) </w:t>
+      </w:r>
+      <w:r>
+        <w:rPr>
+          <w:lang w:val="en-US"/>
+        </w:rPr>
+        <w:t xml:space="preserve">are crusual part of transforming a city </w:t>
+      </w:r>
+      <w:r>
+        <w:rPr>
+          <w:lang w:val="en-US"/>
+        </w:rPr>
+        <w:t>into a</w:t>
+      </w:r>
+      <w:r>
+        <w:rPr>
+          <w:lang w:val="en-US"/>
+        </w:rPr>
+        <w:t xml:space="preserve"> Smart City </w:t>
+      </w:r>
+      <w:sdt>
+        <w:sdtPr>
+          <w:rPr>
+            <w:lang w:val="en-US"/>
+          </w:rPr>
+          <w:id w:val="941109069"/>
+          <w:citation/>
+        </w:sdtPr>
+        <w:sdtContent>
+          <w:r>
+            <w:rPr>
+              <w:lang w:val="en-US"/>
+            </w:rPr>
+            <w:fldChar w:fldCharType="begin"/>
+          </w:r>
+          <w:r>
+            <w:rPr>
+              <w:lang w:val="en-US"/>
+            </w:rPr>
+            <w:instrText xml:space="preserve"> CITATION Cam21 \l 1033 </w:instrText>
+          </w:r>
+          <w:r>
+            <w:rPr>
+              <w:lang w:val="en-US"/>
+            </w:rPr>
+            <w:fldChar w:fldCharType="separate"/>
+          </w:r>
+          <w:r>
+            <w:rPr>
+              <w:noProof/>
+              <w:lang w:val="en-US"/>
+            </w:rPr>
+            <w:t>[3]</w:t>
+          </w:r>
+          <w:r>
+            <w:rPr>
+              <w:lang w:val="en-US"/>
+            </w:rPr>
+            <w:fldChar w:fldCharType="end"/>
+          </w:r>
+        </w:sdtContent>
+      </w:sdt>
+      <w:r>
+        <w:rPr>
+          <w:lang w:val="en-US"/>
+        </w:rPr>
+        <w:t>.</w:t>
+      </w:r>
+      <w:r>
+        <w:rPr>
+          <w:lang w:val="en-US"/>
+        </w:rPr>
+        <w:t xml:space="preserve"> </w:t>
+      </w:r>
+      <w:r>
+        <w:rPr>
+          <w:lang w:val="en-US"/>
+        </w:rPr>
+        <w:t>The project integrates with  Smart</w:t>
+      </w:r>
+      <w:r>
+        <w:rPr>
+          <w:lang w:val="en-US"/>
+        </w:rPr>
+        <w:t xml:space="preserve"> </w:t>
+      </w:r>
+      <w:r>
+        <w:rPr>
+          <w:lang w:val="en-US"/>
+        </w:rPr>
+        <w:t>city area with A</w:t>
+      </w:r>
+      <w:r>
+        <w:rPr>
+          <w:lang w:val="en-US"/>
+        </w:rPr>
+        <w:t>utonomous vehicles</w:t>
+      </w:r>
+      <w:r>
+        <w:rPr>
+          <w:lang w:val="en-US"/>
+        </w:rPr>
+        <w:t xml:space="preserve"> and smart </w:t>
+      </w:r>
+      <w:r>
+        <w:rPr>
+          <w:lang w:val="en-US"/>
+        </w:rPr>
+        <w:t>transportation</w:t>
+      </w:r>
+      <w:r>
+        <w:rPr>
+          <w:lang w:val="en-US"/>
+        </w:rPr>
+        <w:t xml:space="preserve"> systems. AV are alradey been used in many </w:t>
+      </w:r>
+      <w:r>
+        <w:rPr>
+          <w:lang w:val="en-US"/>
+        </w:rPr>
+        <w:t>S</w:t>
+      </w:r>
+      <w:r>
+        <w:rPr>
+          <w:lang w:val="en-US"/>
+        </w:rPr>
+        <w:t xml:space="preserve">mart </w:t>
+      </w:r>
+      <w:r>
+        <w:rPr>
+          <w:lang w:val="en-US"/>
+        </w:rPr>
+        <w:t>C</w:t>
+      </w:r>
+      <w:r>
+        <w:rPr>
+          <w:lang w:val="en-US"/>
+        </w:rPr>
+        <w:t xml:space="preserve">ities around the world </w:t>
+      </w:r>
+      <w:sdt>
+        <w:sdtPr>
+          <w:rPr>
+            <w:lang w:val="en-US"/>
+          </w:rPr>
+          <w:id w:val="1964615187"/>
+          <w:citation/>
+        </w:sdtPr>
+        <w:sdtContent>
+          <w:r>
+            <w:rPr>
+              <w:lang w:val="en-US"/>
+            </w:rPr>
+            <w:fldChar w:fldCharType="begin"/>
+          </w:r>
+          <w:r>
+            <w:rPr>
+              <w:lang w:val="en-US"/>
+            </w:rPr>
+            <w:instrText xml:space="preserve"> CITATION Mac20 \l 1033 </w:instrText>
+          </w:r>
+          <w:r>
+            <w:rPr>
+              <w:lang w:val="en-US"/>
+            </w:rPr>
+            <w:fldChar w:fldCharType="separate"/>
+          </w:r>
+          <w:r>
+            <w:rPr>
+              <w:noProof/>
+              <w:lang w:val="en-US"/>
+            </w:rPr>
+            <w:t>[4]</w:t>
+          </w:r>
+          <w:r>
+            <w:rPr>
+              <w:lang w:val="en-US"/>
+            </w:rPr>
+            <w:fldChar w:fldCharType="end"/>
+          </w:r>
+        </w:sdtContent>
+      </w:sdt>
+      <w:r>
+        <w:rPr>
+          <w:lang w:val="en-US"/>
+        </w:rPr>
+        <w:t>.</w:t>
+      </w:r>
+      <w:r>
+        <w:rPr>
+          <w:lang w:val="en-US"/>
+        </w:rPr>
+        <w:t xml:space="preserve"> </w:t>
+      </w:r>
+      <w:r>
+        <w:rPr>
+          <w:lang w:val="en-US"/>
+        </w:rPr>
+        <w:t>Another way that this project interacts with smart cities is innovation. Smart cities relay on new technoligeis and innovative problem solving thinking.</w:t>
+      </w:r>
+      <w:r>
+        <w:rPr>
+          <w:lang w:val="en-US"/>
+        </w:rPr>
+        <w:t xml:space="preserve"> </w:t>
+      </w:r>
+      <w:r>
+        <w:rPr>
+          <w:lang w:val="en-US"/>
+        </w:rPr>
+        <w:t xml:space="preserve">In this project we present an  </w:t>
+      </w:r>
+      <w:r>
+        <w:rPr>
+          <w:rFonts w:ascii="Arial" w:hAnsi="Arial" w:cs="Arial"/>
+          <w:color w:val="202124"/>
+          <w:shd w:val="clear" w:color="auto" w:fill="FFFFFF"/>
+          <w:lang w:val="en-US"/>
+        </w:rPr>
+        <w:t>innovative</w:t>
+      </w:r>
+      <w:r>
+        <w:rPr>
+          <w:rFonts w:ascii="Arial" w:hAnsi="Arial" w:cs="Arial"/>
+          <w:color w:val="202124"/>
+          <w:shd w:val="clear" w:color="auto" w:fill="FFFFFF"/>
+          <w:lang w:val="en-US"/>
+        </w:rPr>
+        <w:t xml:space="preserve"> way for using the vast amount of  the data that a smart city produces in a new </w:t>
+      </w:r>
+      <w:r>
+        <w:rPr>
+          <w:lang w:val="en-US"/>
+        </w:rPr>
+        <w:t>transportation</w:t>
+      </w:r>
+      <w:r>
+        <w:rPr>
+          <w:lang w:val="en-US"/>
+        </w:rPr>
+        <w:t xml:space="preserve"> systems that has yet been inventaed. </w:t>
+      </w:r>
+      <w:r>
+        <w:rPr>
+          <w:lang w:val="en-US"/>
+        </w:rPr>
+        <w:t xml:space="preserve">The </w:t>
+      </w:r>
+      <w:r>
+        <w:rPr>
+          <w:lang w:val="en-US"/>
+        </w:rPr>
+        <w:t>transportation</w:t>
+      </w:r>
+      <w:r>
+        <w:rPr>
+          <w:lang w:val="en-US"/>
+        </w:rPr>
+        <w:t xml:space="preserve"> system</w:t>
+      </w:r>
+      <w:r>
+        <w:rPr>
+          <w:lang w:val="en-US"/>
+        </w:rPr>
+        <w:t xml:space="preserve"> we propuse is a futarestic system that assumes there are only AV’s on the road. The system will</w:t>
+      </w:r>
+      <w:r>
+        <w:rPr>
+          <w:lang w:val="en-US"/>
+        </w:rPr>
+        <w:t xml:space="preserve"> reexamine </w:t>
+      </w:r>
+      <w:r>
+        <w:rPr>
+          <w:lang w:val="en-US"/>
+        </w:rPr>
+        <w:t xml:space="preserve">and update </w:t>
+      </w:r>
+      <w:r>
+        <w:rPr>
+          <w:lang w:val="en-US"/>
+        </w:rPr>
+        <w:t>traffic laws real time</w:t>
+      </w:r>
+      <w:r>
+        <w:rPr>
+          <w:lang w:val="en-US"/>
+        </w:rPr>
+        <w:t>. We call it Dynamic transport law system (DTLS).</w:t>
+      </w:r>
+      <w:r>
+        <w:rPr>
+          <w:lang w:val="en-US"/>
+        </w:rPr>
+        <w:t xml:space="preserve"> </w:t>
+      </w:r>
+      <w:r>
+        <w:rPr>
+          <w:lang w:val="en-US"/>
+        </w:rPr>
+        <w:t>The system</w:t>
+      </w:r>
+      <w:r>
+        <w:rPr>
+          <w:lang w:val="en-US"/>
+        </w:rPr>
+        <w:t xml:space="preserve"> </w:t>
+      </w:r>
+      <w:r>
+        <w:rPr>
+          <w:lang w:val="en-US"/>
+        </w:rPr>
+        <w:t>will be</w:t>
+      </w:r>
+      <w:r>
+        <w:rPr>
+          <w:lang w:val="en-US"/>
+        </w:rPr>
+        <w:t xml:space="preserve"> capable of changing the rules of the road (under certain conditions) and</w:t>
+      </w:r>
+      <w:r>
+        <w:rPr>
+          <w:lang w:val="en-US"/>
+        </w:rPr>
+        <w:t xml:space="preserve"> updating the </w:t>
+      </w:r>
+      <w:r>
+        <w:rPr>
+          <w:lang w:val="en-US"/>
+        </w:rPr>
+        <w:t>vehicles</w:t>
+      </w:r>
+      <w:r>
+        <w:rPr>
+          <w:lang w:val="en-US"/>
+        </w:rPr>
+        <w:t xml:space="preserve"> with these new rules in real time. The DTLS aim is to unless the real power in AV’s.</w:t>
+      </w:r>
+    </w:p>
+    <w:p>
+      <w:pPr>
+        <w:bidi w:val="0"/>
+        <w:rPr>
+          <w:rFonts w:ascii="Arial" w:hAnsi="Arial" w:cs="Arial"/>
+          <w:color w:val="202124"/>
+          <w:shd w:val="clear" w:color="auto" w:fill="FFFFFF"/>
+          <w:lang w:val="en-US"/>
+        </w:rPr>
+      </w:pPr>
     </w:p>
     <w:p>
       <w:pPr>
@@ -3216,7 +4090,7 @@
               <w:noProof/>
               <w:color w:val="A6A6A6" w:themeColor="background1" w:themeShade="A6"/>
             </w:rPr>
-            <w:t>[2]</w:t>
+            <w:t>[5]</w:t>
           </w:r>
           <w:r>
             <w:rPr>
@@ -3275,7 +4149,7 @@
           <w:rtl/>
         </w:rPr>
       </w:pPr>
-      <w:bookmarkStart w:id="5" w:name="_Toc83230796"/>
+      <w:bookmarkStart w:id="5" w:name="_Toc85815541"/>
       <w:r>
         <w:rPr>
           <w:rFonts w:hint="cs"/>
@@ -3289,18 +4163,12 @@
       <w:pPr>
         <w:bidi w:val="0"/>
         <w:rPr>
-          <w:lang w:val="en-US"/>
-        </w:rPr>
-      </w:pPr>
-      <w:r>
-        <w:rPr>
           <w:rFonts w:ascii="Arial" w:hAnsi="Arial" w:cs="Arial"/>
           <w:color w:val="222222"/>
           <w:shd w:val="clear" w:color="auto" w:fill="FFFFFF"/>
           <w:lang w:val="en-US"/>
         </w:rPr>
-        <w:t>Currently, the industry for autonomous vehicles is growing rapidly, and with the help of the Internet, vehicles are able to share information in real-time, thus enabling drivers to know whether or not traffic will be congested or which lanes are being used.</w:t>
-      </w:r>
+      </w:pPr>
       <w:r>
         <w:rPr>
           <w:rFonts w:ascii="Arial" w:hAnsi="Arial" w:cs="Arial"/>
@@ -3308,7 +4176,7 @@
           <w:shd w:val="clear" w:color="auto" w:fill="FFFFFF"/>
           <w:lang w:val="en-US"/>
         </w:rPr>
-        <w:t xml:space="preserve"> </w:t>
+        <w:t>Currently, the industry for autonomous vehicles is growing rapidly, and with the help of the Internet, vehicles are able to share information in real-time, thus enabling drivers to know whether or not traffic will be congested or which lanes are being used.</w:t>
       </w:r>
       <w:r>
         <w:rPr>
@@ -3317,8 +4185,36 @@
           <w:shd w:val="clear" w:color="auto" w:fill="FFFFFF"/>
           <w:lang w:val="en-US"/>
         </w:rPr>
+        <w:t xml:space="preserve"> </w:t>
+      </w:r>
+      <w:r>
+        <w:rPr>
+          <w:rFonts w:ascii="Arial" w:hAnsi="Arial" w:cs="Arial"/>
+          <w:color w:val="222222"/>
+          <w:shd w:val="clear" w:color="auto" w:fill="FFFFFF"/>
+          <w:lang w:val="en-US"/>
+        </w:rPr>
         <w:t>In this project, we will utilize dynamic traffic laws to solve the load problem in real time and enable a smart, efficient flow of traffic.</w:t>
       </w:r>
+    </w:p>
+    <w:p>
+      <w:pPr>
+        <w:bidi w:val="0"/>
+        <w:rPr>
+          <w:rFonts w:ascii="Arial" w:hAnsi="Arial" w:cs="Arial"/>
+          <w:color w:val="222222"/>
+          <w:shd w:val="clear" w:color="auto" w:fill="FFFFFF"/>
+          <w:lang w:val="en-US"/>
+        </w:rPr>
+      </w:pPr>
+    </w:p>
+    <w:p>
+      <w:pPr>
+        <w:bidi w:val="0"/>
+        <w:rPr>
+          <w:lang w:val="en-US"/>
+        </w:rPr>
+      </w:pPr>
     </w:p>
     <w:p>
       <w:pPr>
@@ -3361,13 +4257,12 @@
           <w:rtl/>
         </w:rPr>
       </w:pPr>
-      <w:bookmarkStart w:id="6" w:name="_Toc83230797"/>
+      <w:bookmarkStart w:id="6" w:name="_Toc85815542"/>
       <w:r>
         <w:rPr>
           <w:rFonts w:hint="cs"/>
           <w:rtl/>
         </w:rPr>
-        <w:lastRenderedPageBreak/>
         <w:t>האתגר הטכנולוגי</w:t>
       </w:r>
       <w:bookmarkEnd w:id="6"/>
@@ -3429,6 +4324,7 @@
           <w:u w:val="single"/>
           <w:lang w:val="en-US"/>
         </w:rPr>
+        <w:lastRenderedPageBreak/>
         <w:t>Software that projects a map with dynamic traffic rules</w:t>
       </w:r>
       <w:r>
@@ -3541,7 +4437,7 @@
           <w:rtl/>
         </w:rPr>
       </w:pPr>
-      <w:bookmarkStart w:id="7" w:name="_Toc83230798"/>
+      <w:bookmarkStart w:id="7" w:name="_Toc85815543"/>
       <w:r>
         <w:rPr>
           <w:shd w:val="clear" w:color="auto" w:fill="FFFFFF"/>
@@ -3654,7 +4550,7 @@
               <w:noProof/>
               <w:color w:val="A6A6A6" w:themeColor="background1" w:themeShade="A6"/>
             </w:rPr>
-            <w:t>[3]</w:t>
+            <w:t>[6]</w:t>
           </w:r>
           <w:r>
             <w:rPr>
@@ -3876,12 +4772,11 @@
           <w:rtl/>
         </w:rPr>
       </w:pPr>
-      <w:bookmarkStart w:id="8" w:name="_Toc83230799"/>
+      <w:bookmarkStart w:id="8" w:name="_Toc85815544"/>
       <w:r>
         <w:rPr>
           <w:rtl/>
         </w:rPr>
-        <w:lastRenderedPageBreak/>
         <w:t>תוצר מצופה מהפרויקט</w:t>
       </w:r>
       <w:bookmarkEnd w:id="8"/>
@@ -3945,7 +4840,7 @@
           <w:shd w:val="clear" w:color="auto" w:fill="FFFFFF"/>
           <w:lang w:val="en-US"/>
         </w:rPr>
-        <w:t>Vehicles equipped with Arduino-based self-driving systems and Jetson-based incident and response systems [2]</w:t>
+        <w:t xml:space="preserve">Vehicles equipped with Arduino-based self-driving systems and Jetson-based incident and response systems </w:t>
       </w:r>
     </w:p>
     <w:p>
@@ -3961,6 +4856,7 @@
           <w:color w:val="A6A6A6" w:themeColor="background1" w:themeShade="A6"/>
           <w:rtl/>
         </w:rPr>
+        <w:lastRenderedPageBreak/>
         <w:t>תוצר הוא אלמנט מדיד, שלא היה קיים לפני הפרויקט, ונוצר לאחר שהפרויקט הסתיים.</w:t>
       </w:r>
       <w:r>
@@ -4040,7 +4936,7 @@
           <w:rtl/>
         </w:rPr>
       </w:pPr>
-      <w:bookmarkStart w:id="9" w:name="_Toc83230800"/>
+      <w:bookmarkStart w:id="9" w:name="_Toc85815545"/>
       <w:r>
         <w:rPr>
           <w:rtl/>
@@ -4265,12 +5161,11 @@
           <w:rtl/>
         </w:rPr>
       </w:pPr>
-      <w:bookmarkStart w:id="10" w:name="_Toc83230801"/>
+      <w:bookmarkStart w:id="10" w:name="_Toc85815546"/>
       <w:r>
         <w:rPr>
           <w:rtl/>
         </w:rPr>
-        <w:lastRenderedPageBreak/>
         <w:t>סיכונים</w:t>
       </w:r>
       <w:r>
@@ -4422,6 +5317,7 @@
         <w:rPr>
           <w:lang w:val="en-US"/>
         </w:rPr>
+        <w:lastRenderedPageBreak/>
         <w:t>GPS setup inside a small building: scanning the code on the travel surface of a barcode scanner.</w:t>
       </w:r>
     </w:p>
@@ -4564,7 +5460,7 @@
         </w:rPr>
       </w:pPr>
     </w:p>
-    <w:bookmarkStart w:id="11" w:name="_Toc83230802" w:displacedByCustomXml="next"/>
+    <w:bookmarkStart w:id="11" w:name="_Toc85815547" w:displacedByCustomXml="next"/>
     <w:sdt>
       <w:sdtPr>
         <w:rPr>
@@ -4594,6 +5490,7 @@
             </w:rPr>
             <w:t>מקורות קריאה</w:t>
           </w:r>
+          <w:bookmarkEnd w:id="11"/>
           <w:r>
             <w:rPr>
               <w:rFonts w:hint="cs"/>
@@ -4601,7 +5498,6 @@
             </w:rPr>
             <w:t xml:space="preserve"> </w:t>
           </w:r>
-          <w:bookmarkEnd w:id="11"/>
         </w:p>
         <w:sdt>
           <w:sdtPr>
@@ -4644,17 +5540,17 @@
                 <w:tblLook w:val="04A0" w:firstRow="1" w:lastRow="0" w:firstColumn="1" w:lastColumn="0" w:noHBand="0" w:noVBand="1"/>
               </w:tblPr>
               <w:tblGrid>
-                <w:gridCol w:w="508"/>
-                <w:gridCol w:w="8608"/>
+                <w:gridCol w:w="628"/>
+                <w:gridCol w:w="8488"/>
               </w:tblGrid>
               <w:tr>
                 <w:trPr>
-                  <w:divId w:val="499781543"/>
+                  <w:divId w:val="1792017672"/>
                   <w:tblCellSpacing w:w="15" w:type="dxa"/>
                 </w:trPr>
                 <w:tc>
                   <w:tcPr>
-                    <w:tcW w:w="254" w:type="pct"/>
+                    <w:tcW w:w="50" w:type="pct"/>
                     <w:hideMark/>
                   </w:tcPr>
                   <w:p>
@@ -4685,98 +5581,74 @@
                     <w:pPr>
                       <w:pStyle w:val="Bibliography"/>
                       <w:rPr>
+                        <w:rFonts w:hint="cs"/>
                         <w:noProof/>
                         <w:rtl/>
                       </w:rPr>
                     </w:pPr>
                     <w:r>
                       <w:rPr>
+                        <w:rFonts w:hint="cs"/>
                         <w:noProof/>
-                        <w:lang w:val="en-US"/>
                       </w:rPr>
-                      <w:t>Moshe Asadi &amp; Tracey Oliver</w:t>
+                      <w:t>N. Radovan, K. Radek</w:t>
                     </w:r>
                     <w:r>
                       <w:rPr>
                         <w:rFonts w:hint="cs"/>
                         <w:noProof/>
-                        <w:lang w:val="en-US"/>
+                        <w:rtl/>
                       </w:rPr>
-                      <w:t>, “</w:t>
-                    </w:r>
-                    <w:r>
-                      <w:rPr>
-                        <w:noProof/>
-                        <w:lang w:val="en-US"/>
-                      </w:rPr>
-                      <w:t>Autonomous vehicles: challenges, opportunities, and future implications for transportation policies</w:t>
+                      <w:t xml:space="preserve"> ו </w:t>
                     </w:r>
                     <w:r>
                       <w:rPr>
                         <w:rFonts w:hint="cs"/>
                         <w:noProof/>
-                        <w:lang w:val="en-US"/>
                       </w:rPr>
-                      <w:t xml:space="preserve">” </w:t>
-                    </w:r>
-                    <w:r>
-                      <w:rPr>
-                        <w:noProof/>
-                        <w:lang w:val="en-US"/>
-                      </w:rPr>
-                      <w:t>S</w:t>
-                    </w:r>
-                    <w:r>
-                      <w:rPr>
-                        <w:noProof/>
-                        <w:lang w:val="en-US"/>
-                      </w:rPr>
-                      <w:t>pringer</w:t>
+                      <w:t>K. Jaroslav, “Smart City Concept, Applications and Services</w:t>
                     </w:r>
                     <w:r>
                       <w:rPr>
                         <w:rFonts w:hint="cs"/>
                         <w:noProof/>
-                        <w:lang w:val="en-US"/>
+                        <w:rtl/>
+                      </w:rPr>
+                      <w:t xml:space="preserve">,” </w:t>
+                    </w:r>
+                    <w:r>
+                      <w:rPr>
+                        <w:rFonts w:hint="cs"/>
+                        <w:i/>
+                        <w:iCs/>
+                        <w:noProof/>
+                      </w:rPr>
+                      <w:t>Journal of Telecommunications</w:t>
+                    </w:r>
+                    <w:r>
+                      <w:rPr>
+                        <w:rFonts w:hint="cs"/>
+                        <w:i/>
+                        <w:iCs/>
+                        <w:noProof/>
+                        <w:rtl/>
                       </w:rPr>
                       <w:t xml:space="preserve">, </w:t>
                     </w:r>
                     <w:r>
                       <w:rPr>
+                        <w:rFonts w:hint="cs"/>
                         <w:noProof/>
-                        <w:lang w:val="en-US"/>
+                        <w:rtl/>
                       </w:rPr>
-                      <w:t>2</w:t>
+                      <w:t xml:space="preserve">כרך 3, מס' 2, </w:t>
                     </w:r>
                     <w:r>
                       <w:rPr>
                         <w:rFonts w:hint="cs"/>
                         <w:noProof/>
-                        <w:lang w:val="en-US"/>
                       </w:rPr>
-                      <w:t xml:space="preserve">9 </w:t>
-                    </w:r>
-                    <w:r>
-                      <w:rPr>
-                        <w:noProof/>
-                        <w:lang w:val="en-US"/>
-                      </w:rPr>
-                      <w:t>August</w:t>
-                    </w:r>
-                    <w:r>
-                      <w:rPr>
-                        <w:rFonts w:hint="cs"/>
-                        <w:noProof/>
-                        <w:lang w:val="en-US"/>
-                      </w:rPr>
-                      <w:t xml:space="preserve"> </w:t>
-                    </w:r>
-                    <w:r>
-                      <w:rPr>
-                        <w:noProof/>
-                        <w:lang w:val="en-US"/>
-                      </w:rPr>
-                      <w:t>2016</w:t>
+                      <w:t>p. 8, 2014</w:t>
                     </w:r>
                     <w:r>
                       <w:rPr>
@@ -4786,70 +5658,24 @@
                       </w:rPr>
                       <w:t xml:space="preserve">. </w:t>
                     </w:r>
-                    <w:r>
-                      <w:rPr>
-                        <w:rFonts w:hint="cs"/>
-                        <w:noProof/>
-                        <w:lang w:val="en-US"/>
-                      </w:rPr>
-                      <w:t xml:space="preserve"> </w:t>
-                    </w:r>
-                    <w:r>
-                      <w:rPr>
-                        <w:noProof/>
-                        <w:lang w:val="en-US"/>
-                      </w:rPr>
-                      <w:t xml:space="preserve">      </w:t>
-                    </w:r>
-                    <w:r>
-                      <w:rPr>
-                        <w:rFonts w:hint="cs"/>
-                        <w:noProof/>
-                        <w:rtl/>
-                      </w:rPr>
-                      <w:t>[מקוון].</w:t>
-                    </w:r>
-                    <w:r>
-                      <w:rPr>
-                        <w:rFonts w:hint="cs"/>
-                        <w:noProof/>
-                      </w:rPr>
-                      <w:t>Available:</w:t>
-                    </w:r>
-                    <w:r>
-                      <w:t xml:space="preserve"> </w:t>
-                    </w:r>
-                    <w:r>
-                      <w:rPr>
-                        <w:noProof/>
-                      </w:rPr>
-                      <w:t>https://link.springer.com/article/10.1007/s40534-016-0117-3</w:t>
-                    </w:r>
-                    <w:r>
-                      <w:rPr>
-                        <w:rFonts w:hint="cs"/>
-                        <w:noProof/>
-                        <w:rtl/>
-                      </w:rPr>
-                      <w:t>.</w:t>
-                    </w:r>
                   </w:p>
                 </w:tc>
               </w:tr>
               <w:tr>
                 <w:trPr>
-                  <w:divId w:val="499781543"/>
+                  <w:divId w:val="1792017672"/>
                   <w:tblCellSpacing w:w="15" w:type="dxa"/>
                 </w:trPr>
                 <w:tc>
                   <w:tcPr>
-                    <w:tcW w:w="254" w:type="pct"/>
+                    <w:tcW w:w="50" w:type="pct"/>
                     <w:hideMark/>
                   </w:tcPr>
                   <w:p>
                     <w:pPr>
                       <w:pStyle w:val="Bibliography"/>
                       <w:rPr>
+                        <w:rFonts w:hint="cs"/>
                         <w:noProof/>
                         <w:rtl/>
                       </w:rPr>
@@ -4873,10 +5699,75 @@
                     <w:pPr>
                       <w:pStyle w:val="Bibliography"/>
                       <w:rPr>
+                        <w:rFonts w:hint="cs"/>
                         <w:noProof/>
-                        <w:lang w:val="en-US"/>
+                        <w:rtl/>
                       </w:rPr>
                     </w:pPr>
+                    <w:r>
+                      <w:rPr>
+                        <w:rFonts w:hint="cs"/>
+                        <w:noProof/>
+                      </w:rPr>
+                      <w:t>A. Faisal, T. Yigitcanlar, M. Kamruzzaman</w:t>
+                    </w:r>
+                    <w:r>
+                      <w:rPr>
+                        <w:rFonts w:hint="cs"/>
+                        <w:noProof/>
+                        <w:rtl/>
+                      </w:rPr>
+                      <w:t xml:space="preserve"> ו </w:t>
+                    </w:r>
+                    <w:r>
+                      <w:rPr>
+                        <w:rFonts w:hint="cs"/>
+                        <w:noProof/>
+                      </w:rPr>
+                      <w:t>G. Currie, “Understanding autonomous vehicles</w:t>
+                    </w:r>
+                    <w:r>
+                      <w:rPr>
+                        <w:rFonts w:hint="cs"/>
+                        <w:noProof/>
+                        <w:rtl/>
+                      </w:rPr>
+                      <w:t xml:space="preserve">,” </w:t>
+                    </w:r>
+                    <w:r>
+                      <w:rPr>
+                        <w:rFonts w:hint="cs"/>
+                        <w:i/>
+                        <w:iCs/>
+                        <w:noProof/>
+                      </w:rPr>
+                      <w:t>Journal of Transport and Land Use</w:t>
+                    </w:r>
+                    <w:r>
+                      <w:rPr>
+                        <w:rFonts w:hint="cs"/>
+                        <w:i/>
+                        <w:iCs/>
+                        <w:noProof/>
+                        <w:rtl/>
+                      </w:rPr>
+                      <w:t xml:space="preserve">, </w:t>
+                    </w:r>
+                    <w:r>
+                      <w:rPr>
+                        <w:rFonts w:hint="cs"/>
+                        <w:noProof/>
+                        <w:rtl/>
+                      </w:rPr>
+                      <w:t xml:space="preserve">כרך 12, מס' 1, </w:t>
+                    </w:r>
+                    <w:r>
+                      <w:rPr>
+                        <w:rFonts w:hint="cs"/>
+                        <w:noProof/>
+                      </w:rPr>
+                      <w:t>pp. 45-72, 2019</w:t>
+                    </w:r>
                     <w:r>
                       <w:rPr>
                         <w:rFonts w:hint="cs"/>
@@ -4885,60 +5776,24 @@
                       </w:rPr>
                       <w:t xml:space="preserve">. </w:t>
                     </w:r>
-                    <w:r>
-                      <w:rPr>
-                        <w:noProof/>
-                        <w:lang w:val="en-US"/>
-                      </w:rPr>
-                      <w:t xml:space="preserve">Harvey Mudd College, MIT Revision, " MITLL RACECAR-MN", 2020 </w:t>
-                    </w:r>
-                  </w:p>
-                  <w:p>
-                    <w:pPr>
-                      <w:pStyle w:val="Bibliography"/>
-                      <w:rPr>
-                        <w:noProof/>
-                        <w:rtl/>
-                      </w:rPr>
-                    </w:pPr>
-                    <w:r>
-                      <w:rPr>
-                        <w:rFonts w:hint="cs"/>
-                        <w:noProof/>
-                        <w:rtl/>
-                      </w:rPr>
-                      <w:t>[מקוון]</w:t>
-                    </w:r>
-                    <w:r>
-                      <w:rPr>
-                        <w:rFonts w:hint="cs"/>
-                        <w:noProof/>
-                      </w:rPr>
-                      <w:t xml:space="preserve"> Available</w:t>
-                    </w:r>
-                    <w:r>
-                      <w:rPr>
-                        <w:noProof/>
-                      </w:rPr>
-                      <w:t xml:space="preserve">: https://mitll-racecar-mn.readthedocs.io/en/latest/index.html  </w:t>
-                    </w:r>
                   </w:p>
                 </w:tc>
               </w:tr>
               <w:tr>
                 <w:trPr>
-                  <w:divId w:val="499781543"/>
+                  <w:divId w:val="1792017672"/>
                   <w:tblCellSpacing w:w="15" w:type="dxa"/>
                 </w:trPr>
                 <w:tc>
                   <w:tcPr>
-                    <w:tcW w:w="254" w:type="pct"/>
+                    <w:tcW w:w="50" w:type="pct"/>
                     <w:hideMark/>
                   </w:tcPr>
                   <w:p>
                     <w:pPr>
                       <w:pStyle w:val="Bibliography"/>
                       <w:rPr>
+                        <w:rFonts w:hint="cs"/>
                         <w:noProof/>
                         <w:rtl/>
                       </w:rPr>
@@ -4962,29 +5817,412 @@
                     <w:pPr>
                       <w:pStyle w:val="Bibliography"/>
                       <w:rPr>
+                        <w:rFonts w:hint="cs"/>
                         <w:noProof/>
-                        <w:lang w:val="en-US"/>
+                        <w:rtl/>
                       </w:rPr>
                     </w:pPr>
                     <w:r>
                       <w:rPr>
                         <w:rFonts w:hint="cs"/>
                         <w:noProof/>
+                      </w:rPr>
+                      <w:t>T. Campisi, A. Severino, M. Ahmad Al-Rashid</w:t>
+                    </w:r>
+                    <w:r>
+                      <w:rPr>
+                        <w:rFonts w:hint="cs"/>
+                        <w:noProof/>
+                        <w:rtl/>
+                      </w:rPr>
+                      <w:t xml:space="preserve"> ו </w:t>
+                    </w:r>
+                    <w:r>
+                      <w:rPr>
+                        <w:rFonts w:hint="cs"/>
+                        <w:noProof/>
+                      </w:rPr>
+                      <w:t>G. Pau, “The Development of the Smart Cities in the Connected and Autonomous Vehicles (CAVs) Era</w:t>
+                    </w:r>
+                    <w:r>
+                      <w:rPr>
+                        <w:rFonts w:hint="cs"/>
+                        <w:noProof/>
+                        <w:rtl/>
+                      </w:rPr>
+                      <w:t xml:space="preserve">,” </w:t>
+                    </w:r>
+                    <w:r>
+                      <w:rPr>
+                        <w:rFonts w:hint="cs"/>
+                        <w:i/>
+                        <w:iCs/>
+                        <w:noProof/>
+                      </w:rPr>
+                      <w:t>Infrastructures</w:t>
+                    </w:r>
+                    <w:r>
+                      <w:rPr>
+                        <w:rFonts w:hint="cs"/>
+                        <w:i/>
+                        <w:iCs/>
+                        <w:noProof/>
+                        <w:rtl/>
+                      </w:rPr>
+                      <w:t xml:space="preserve">, </w:t>
+                    </w:r>
+                    <w:r>
+                      <w:rPr>
+                        <w:rFonts w:hint="cs"/>
+                        <w:noProof/>
+                        <w:rtl/>
+                      </w:rPr>
+                      <w:t xml:space="preserve">כרך 6, מס' 1, </w:t>
+                    </w:r>
+                    <w:r>
+                      <w:rPr>
+                        <w:rFonts w:hint="cs"/>
+                        <w:noProof/>
+                      </w:rPr>
+                      <w:t>p. 21, 2021</w:t>
+                    </w:r>
+                    <w:r>
+                      <w:rPr>
+                        <w:rFonts w:hint="cs"/>
+                        <w:noProof/>
+                        <w:rtl/>
+                      </w:rPr>
+                      <w:t xml:space="preserve">. </w:t>
+                    </w:r>
+                  </w:p>
+                </w:tc>
+              </w:tr>
+              <w:tr>
+                <w:trPr>
+                  <w:divId w:val="1792017672"/>
+                  <w:tblCellSpacing w:w="15" w:type="dxa"/>
+                </w:trPr>
+                <w:tc>
+                  <w:tcPr>
+                    <w:tcW w:w="50" w:type="pct"/>
+                    <w:hideMark/>
+                  </w:tcPr>
+                  <w:p>
+                    <w:pPr>
+                      <w:pStyle w:val="Bibliography"/>
+                      <w:rPr>
+                        <w:rFonts w:hint="cs"/>
+                        <w:noProof/>
+                        <w:rtl/>
+                      </w:rPr>
+                    </w:pPr>
+                    <w:r>
+                      <w:rPr>
+                        <w:rFonts w:hint="cs"/>
+                        <w:noProof/>
+                        <w:rtl/>
+                      </w:rPr>
+                      <w:t xml:space="preserve">[4] </w:t>
+                    </w:r>
+                  </w:p>
+                </w:tc>
+                <w:tc>
+                  <w:tcPr>
+                    <w:tcW w:w="0" w:type="auto"/>
+                    <w:hideMark/>
+                  </w:tcPr>
+                  <w:p>
+                    <w:pPr>
+                      <w:pStyle w:val="Bibliography"/>
+                      <w:rPr>
+                        <w:rFonts w:hint="cs"/>
+                        <w:noProof/>
+                        <w:rtl/>
+                      </w:rPr>
+                    </w:pPr>
+                    <w:r>
+                      <w:rPr>
+                        <w:rFonts w:hint="cs"/>
+                        <w:noProof/>
+                      </w:rPr>
+                      <w:t>B. Macy , “techrepublic,” 5 February</w:t>
+                    </w:r>
+                    <w:r>
+                      <w:rPr>
+                        <w:rFonts w:hint="cs"/>
+                        <w:noProof/>
+                        <w:rtl/>
+                      </w:rPr>
+                      <w:t xml:space="preserve"> 2020. [מקוון]. </w:t>
+                    </w:r>
+                    <w:r>
+                      <w:rPr>
+                        <w:rFonts w:hint="cs"/>
+                        <w:noProof/>
+                      </w:rPr>
+                      <w:t>Available: https://www.techrepublic.com/article/autonomous-vehicles-how-7-countries-are-handling-the-regulatory-landscape</w:t>
+                    </w:r>
+                    <w:r>
+                      <w:rPr>
+                        <w:rFonts w:hint="cs"/>
+                        <w:noProof/>
+                        <w:rtl/>
+                      </w:rPr>
+                      <w:t xml:space="preserve">/. [התבצעה גישה ב- 5 </w:t>
+                    </w:r>
+                    <w:r>
+                      <w:rPr>
+                        <w:rFonts w:hint="cs"/>
+                        <w:noProof/>
+                      </w:rPr>
+                      <w:t>February</w:t>
+                    </w:r>
+                    <w:r>
+                      <w:rPr>
+                        <w:rFonts w:hint="cs"/>
+                        <w:noProof/>
+                        <w:rtl/>
+                      </w:rPr>
+                      <w:t xml:space="preserve"> 2020].</w:t>
+                    </w:r>
+                  </w:p>
+                </w:tc>
+              </w:tr>
+              <w:tr>
+                <w:trPr>
+                  <w:divId w:val="1792017672"/>
+                  <w:tblCellSpacing w:w="15" w:type="dxa"/>
+                </w:trPr>
+                <w:tc>
+                  <w:tcPr>
+                    <w:tcW w:w="50" w:type="pct"/>
+                    <w:hideMark/>
+                  </w:tcPr>
+                  <w:p>
+                    <w:pPr>
+                      <w:pStyle w:val="Bibliography"/>
+                      <w:rPr>
+                        <w:rFonts w:hint="cs"/>
+                        <w:noProof/>
+                        <w:rtl/>
+                      </w:rPr>
+                    </w:pPr>
+                    <w:r>
+                      <w:rPr>
+                        <w:rFonts w:hint="cs"/>
+                        <w:noProof/>
+                        <w:rtl/>
+                      </w:rPr>
+                      <w:t xml:space="preserve">[5] </w:t>
+                    </w:r>
+                  </w:p>
+                </w:tc>
+                <w:tc>
+                  <w:tcPr>
+                    <w:tcW w:w="0" w:type="auto"/>
+                    <w:hideMark/>
+                  </w:tcPr>
+                  <w:p>
+                    <w:pPr>
+                      <w:pStyle w:val="Bibliography"/>
+                      <w:rPr>
+                        <w:rFonts w:hint="cs"/>
+                        <w:noProof/>
+                        <w:rtl/>
+                      </w:rPr>
+                    </w:pPr>
+                    <w:r>
+                      <w:rPr>
+                        <w:rFonts w:hint="cs"/>
+                        <w:noProof/>
+                      </w:rPr>
+                      <w:t>K. Y. L. L. S. L. Jiefu Zhai, “A low complexity motion compensated frame interpolation method</w:t>
+                    </w:r>
+                    <w:r>
+                      <w:rPr>
+                        <w:rFonts w:hint="cs"/>
+                        <w:noProof/>
+                        <w:rtl/>
+                      </w:rPr>
+                      <w:t xml:space="preserve">,” ב- </w:t>
+                    </w:r>
+                    <w:r>
+                      <w:rPr>
+                        <w:rFonts w:hint="cs"/>
+                        <w:i/>
+                        <w:iCs/>
+                        <w:noProof/>
+                      </w:rPr>
+                      <w:t>Conference: Circuits and Systems, 2005. ISCAS 2005. IEEE International</w:t>
+                    </w:r>
+                    <w:r>
+                      <w:rPr>
+                        <w:rFonts w:hint="cs"/>
+                        <w:noProof/>
+                        <w:rtl/>
+                      </w:rPr>
+                      <w:t xml:space="preserve">, 2005. </w:t>
+                    </w:r>
+                  </w:p>
+                </w:tc>
+              </w:tr>
+              <w:tr>
+                <w:trPr>
+                  <w:divId w:val="1792017672"/>
+                  <w:tblCellSpacing w:w="15" w:type="dxa"/>
+                </w:trPr>
+                <w:tc>
+                  <w:tcPr>
+                    <w:tcW w:w="50" w:type="pct"/>
+                    <w:hideMark/>
+                  </w:tcPr>
+                  <w:p>
+                    <w:pPr>
+                      <w:pStyle w:val="Bibliography"/>
+                      <w:rPr>
+                        <w:rFonts w:hint="cs"/>
+                        <w:noProof/>
+                        <w:rtl/>
+                      </w:rPr>
+                    </w:pPr>
+                    <w:r>
+                      <w:rPr>
+                        <w:rFonts w:hint="cs"/>
+                        <w:noProof/>
+                        <w:rtl/>
+                      </w:rPr>
+                      <w:t xml:space="preserve">[6] </w:t>
+                    </w:r>
+                  </w:p>
+                </w:tc>
+                <w:tc>
+                  <w:tcPr>
+                    <w:tcW w:w="0" w:type="auto"/>
+                    <w:hideMark/>
+                  </w:tcPr>
+                  <w:p>
+                    <w:pPr>
+                      <w:pStyle w:val="Bibliography"/>
+                      <w:rPr>
+                        <w:rFonts w:hint="cs"/>
+                        <w:noProof/>
+                        <w:rtl/>
+                      </w:rPr>
+                    </w:pPr>
+                    <w:r>
+                      <w:rPr>
+                        <w:rFonts w:hint="cs"/>
+                        <w:noProof/>
+                      </w:rPr>
+                      <w:t>S. R. Machlin, J. Chevan, W. W. Yu</w:t>
+                    </w:r>
+                    <w:r>
+                      <w:rPr>
+                        <w:rFonts w:hint="cs"/>
+                        <w:noProof/>
+                        <w:rtl/>
+                      </w:rPr>
+                      <w:t xml:space="preserve"> ו </w:t>
+                    </w:r>
+                    <w:r>
+                      <w:rPr>
+                        <w:rFonts w:hint="cs"/>
+                        <w:noProof/>
+                      </w:rPr>
+                      <w:t>M. W. Zodet, “Determinants of utilization and expenditures for episodes of ambulatory physical therapy among adults</w:t>
+                    </w:r>
+                    <w:r>
+                      <w:rPr>
+                        <w:rFonts w:hint="cs"/>
+                        <w:noProof/>
+                        <w:rtl/>
+                      </w:rPr>
+                      <w:t xml:space="preserve">,” </w:t>
+                    </w:r>
+                    <w:r>
+                      <w:rPr>
+                        <w:rFonts w:hint="cs"/>
+                        <w:i/>
+                        <w:iCs/>
+                        <w:noProof/>
+                      </w:rPr>
+                      <w:t>Phys Ther</w:t>
+                    </w:r>
+                    <w:r>
+                      <w:rPr>
+                        <w:rFonts w:hint="cs"/>
+                        <w:i/>
+                        <w:iCs/>
+                        <w:noProof/>
+                        <w:rtl/>
+                      </w:rPr>
+                      <w:t xml:space="preserve">, </w:t>
+                    </w:r>
+                    <w:r>
+                      <w:rPr>
+                        <w:rFonts w:hint="cs"/>
+                        <w:noProof/>
+                        <w:rtl/>
+                      </w:rPr>
+                      <w:t xml:space="preserve">כרך 91, מס' 7, </w:t>
+                    </w:r>
+                    <w:r>
+                      <w:rPr>
+                        <w:rFonts w:hint="cs"/>
+                        <w:noProof/>
+                      </w:rPr>
+                      <w:t>p. 1018–1029, Jul. 2011</w:t>
+                    </w:r>
+                    <w:r>
+                      <w:rPr>
+                        <w:rFonts w:hint="cs"/>
+                        <w:noProof/>
+                        <w:rtl/>
+                      </w:rPr>
+                      <w:t xml:space="preserve">. </w:t>
+                    </w:r>
+                  </w:p>
+                </w:tc>
+              </w:tr>
+              <w:tr>
+                <w:trPr>
+                  <w:divId w:val="1792017672"/>
+                  <w:tblCellSpacing w:w="15" w:type="dxa"/>
+                </w:trPr>
+                <w:tc>
+                  <w:tcPr>
+                    <w:tcW w:w="50" w:type="pct"/>
+                    <w:hideMark/>
+                  </w:tcPr>
+                  <w:p>
+                    <w:pPr>
+                      <w:pStyle w:val="Bibliography"/>
+                      <w:bidi w:val="0"/>
+                      <w:rPr>
+                        <w:rFonts w:hint="cs"/>
+                        <w:noProof/>
+                        <w:rtl/>
                         <w:lang w:val="en-US"/>
                       </w:rPr>
-                      <w:t>Yi Wang &amp; W.Y.Sz</w:t>
-                    </w:r>
+                    </w:pPr>
                     <w:r>
                       <w:rPr>
                         <w:noProof/>
                         <w:lang w:val="en-US"/>
                       </w:rPr>
-                      <w:t>eto &amp; Ke Han &amp; Terry L. Friesz, "", 19 March 2018</w:t>
+                      <w:t xml:space="preserve">[7] </w:t>
                     </w:r>
                   </w:p>
+                </w:tc>
+                <w:tc>
+                  <w:tcPr>
+                    <w:tcW w:w="0" w:type="auto"/>
+                    <w:hideMark/>
+                  </w:tcPr>
                   <w:p>
                     <w:pPr>
                       <w:pStyle w:val="Bibliography"/>
+                      <w:bidi w:val="0"/>
                       <w:rPr>
                         <w:noProof/>
                         <w:lang w:val="en-US"/>
@@ -4995,41 +6233,424 @@
                         <w:noProof/>
                         <w:lang w:val="en-US"/>
                       </w:rPr>
-                      <w:t>Available :</w:t>
+                      <w:t xml:space="preserve">A. R. A. Rawan A., S. Muhammed N. and F. Polla, "A comprehensive study on sign languages recognition systems using (SVM, KNN, CNN and ANN)," in </w:t>
                     </w:r>
                     <w:r>
                       <w:rPr>
+                        <w:i/>
+                        <w:iCs/>
+                        <w:noProof/>
                         <w:lang w:val="en-US"/>
                       </w:rPr>
-                      <w:t xml:space="preserve"> </w:t>
+                      <w:t>Proceedings of the First International Conference on Data Science (DATA '18)</w:t>
                     </w:r>
                     <w:r>
                       <w:rPr>
                         <w:noProof/>
                         <w:lang w:val="en-US"/>
                       </w:rPr>
-                      <w:t>https://www.sciencedirect.com/science/article/pii/S0191261517308056</w:t>
+                      <w:t xml:space="preserve">, Madrid, Spain, 2018. </w:t>
+                    </w:r>
+                  </w:p>
+                </w:tc>
+              </w:tr>
+              <w:tr>
+                <w:trPr>
+                  <w:divId w:val="1792017672"/>
+                  <w:tblCellSpacing w:w="15" w:type="dxa"/>
+                </w:trPr>
+                <w:tc>
+                  <w:tcPr>
+                    <w:tcW w:w="50" w:type="pct"/>
+                    <w:hideMark/>
+                  </w:tcPr>
+                  <w:p>
+                    <w:pPr>
+                      <w:pStyle w:val="Bibliography"/>
+                      <w:rPr>
+                        <w:noProof/>
+                        <w:lang w:val="en-IL"/>
+                      </w:rPr>
+                    </w:pPr>
+                    <w:r>
+                      <w:rPr>
+                        <w:rFonts w:hint="cs"/>
+                        <w:noProof/>
+                        <w:rtl/>
+                      </w:rPr>
+                      <w:t xml:space="preserve">[8] </w:t>
+                    </w:r>
+                  </w:p>
+                </w:tc>
+                <w:tc>
+                  <w:tcPr>
+                    <w:tcW w:w="0" w:type="auto"/>
+                    <w:hideMark/>
+                  </w:tcPr>
+                  <w:p>
+                    <w:pPr>
+                      <w:pStyle w:val="Bibliography"/>
+                      <w:rPr>
+                        <w:rFonts w:hint="cs"/>
+                        <w:noProof/>
+                        <w:rtl/>
+                      </w:rPr>
+                    </w:pPr>
+                    <w:r>
+                      <w:rPr>
+                        <w:rFonts w:hint="cs"/>
+                        <w:noProof/>
+                        <w:lang w:val="en-IL"/>
+                      </w:rPr>
+                      <w:t>Y. Liao, A. Vakanski</w:t>
                     </w:r>
                     <w:r>
                       <w:rPr>
                         <w:rFonts w:hint="cs"/>
                         <w:noProof/>
                         <w:rtl/>
-                        <w:lang w:val="en-US"/>
                       </w:rPr>
-                      <w:t xml:space="preserve"> </w:t>
+                      <w:t xml:space="preserve"> ו </w:t>
                     </w:r>
                     <w:r>
                       <w:rPr>
+                        <w:rFonts w:hint="cs"/>
+                        <w:noProof/>
+                        <w:lang w:val="en-IL"/>
+                      </w:rPr>
+                      <w:t>M. Xian, “A deep learning framework for assessing physical rehabilitation exercises</w:t>
+                    </w:r>
+                    <w:r>
+                      <w:rPr>
+                        <w:rFonts w:hint="cs"/>
+                        <w:noProof/>
+                        <w:rtl/>
+                      </w:rPr>
+                      <w:t xml:space="preserve">,” </w:t>
+                    </w:r>
+                    <w:r>
+                      <w:rPr>
+                        <w:rFonts w:hint="cs"/>
+                        <w:i/>
+                        <w:iCs/>
+                        <w:noProof/>
+                        <w:lang w:val="en-IL"/>
+                      </w:rPr>
+                      <w:t>IEEE Transactions on Neural Systems and Rehabilitation Engineering</w:t>
+                    </w:r>
+                    <w:r>
+                      <w:rPr>
+                        <w:rFonts w:hint="cs"/>
+                        <w:i/>
+                        <w:iCs/>
+                        <w:noProof/>
+                        <w:rtl/>
+                      </w:rPr>
+                      <w:t xml:space="preserve">, </w:t>
+                    </w:r>
+                    <w:r>
+                      <w:rPr>
+                        <w:rFonts w:hint="cs"/>
+                        <w:noProof/>
+                        <w:rtl/>
+                      </w:rPr>
+                      <w:t xml:space="preserve">כרך 28, </w:t>
+                    </w:r>
+                    <w:r>
+                      <w:rPr>
+                        <w:rFonts w:hint="cs"/>
+                        <w:noProof/>
+                        <w:lang w:val="en-IL"/>
+                      </w:rPr>
+                      <w:t>p. 468–477, 2020</w:t>
+                    </w:r>
+                    <w:r>
+                      <w:rPr>
+                        <w:rFonts w:hint="cs"/>
+                        <w:noProof/>
+                        <w:rtl/>
+                      </w:rPr>
+                      <w:t xml:space="preserve">. </w:t>
+                    </w:r>
+                  </w:p>
+                </w:tc>
+              </w:tr>
+              <w:tr>
+                <w:trPr>
+                  <w:divId w:val="1792017672"/>
+                  <w:tblCellSpacing w:w="15" w:type="dxa"/>
+                </w:trPr>
+                <w:tc>
+                  <w:tcPr>
+                    <w:tcW w:w="50" w:type="pct"/>
+                    <w:hideMark/>
+                  </w:tcPr>
+                  <w:p>
+                    <w:pPr>
+                      <w:pStyle w:val="Bibliography"/>
+                      <w:rPr>
+                        <w:rFonts w:hint="cs"/>
+                        <w:noProof/>
+                        <w:rtl/>
+                      </w:rPr>
+                    </w:pPr>
+                    <w:r>
+                      <w:rPr>
+                        <w:rFonts w:hint="cs"/>
+                        <w:noProof/>
+                        <w:rtl/>
+                      </w:rPr>
+                      <w:t xml:space="preserve">[9] </w:t>
+                    </w:r>
+                  </w:p>
+                </w:tc>
+                <w:tc>
+                  <w:tcPr>
+                    <w:tcW w:w="0" w:type="auto"/>
+                    <w:hideMark/>
+                  </w:tcPr>
+                  <w:p>
+                    <w:pPr>
+                      <w:pStyle w:val="Bibliography"/>
+                      <w:rPr>
+                        <w:rFonts w:hint="cs"/>
+                        <w:noProof/>
+                        <w:rtl/>
+                      </w:rPr>
+                    </w:pPr>
+                    <w:r>
+                      <w:rPr>
+                        <w:rFonts w:hint="cs"/>
                         <w:noProof/>
                         <w:lang w:val="en-US"/>
                       </w:rPr>
-                      <w:t xml:space="preserve"> </w:t>
+                      <w:t>W. M. Y. H. Yanli Li, “A Spatial Prediction-Based Motion-Compensated Frame Rate Up-Conversion</w:t>
+                    </w:r>
+                    <w:r>
+                      <w:rPr>
+                        <w:rFonts w:hint="cs"/>
+                        <w:noProof/>
+                        <w:rtl/>
+                      </w:rPr>
+                      <w:t xml:space="preserve">,” </w:t>
+                    </w:r>
+                    <w:r>
+                      <w:rPr>
+                        <w:rFonts w:hint="cs"/>
+                        <w:noProof/>
+                        <w:lang w:val="en-US"/>
+                      </w:rPr>
+                      <w:t>January 2019</w:t>
+                    </w:r>
+                    <w:r>
+                      <w:rPr>
+                        <w:rFonts w:hint="cs"/>
+                        <w:noProof/>
+                        <w:rtl/>
+                      </w:rPr>
+                      <w:t xml:space="preserve">. </w:t>
+                    </w:r>
+                  </w:p>
+                </w:tc>
+              </w:tr>
+              <w:tr>
+                <w:trPr>
+                  <w:divId w:val="1792017672"/>
+                  <w:tblCellSpacing w:w="15" w:type="dxa"/>
+                </w:trPr>
+                <w:tc>
+                  <w:tcPr>
+                    <w:tcW w:w="50" w:type="pct"/>
+                    <w:hideMark/>
+                  </w:tcPr>
+                  <w:p>
+                    <w:pPr>
+                      <w:pStyle w:val="Bibliography"/>
+                      <w:rPr>
+                        <w:rFonts w:hint="cs"/>
+                        <w:noProof/>
+                        <w:rtl/>
+                      </w:rPr>
+                    </w:pPr>
+                    <w:r>
+                      <w:rPr>
+                        <w:rFonts w:hint="cs"/>
+                        <w:noProof/>
+                        <w:rtl/>
+                      </w:rPr>
+                      <w:t xml:space="preserve">[10] </w:t>
+                    </w:r>
+                  </w:p>
+                </w:tc>
+                <w:tc>
+                  <w:tcPr>
+                    <w:tcW w:w="0" w:type="auto"/>
+                    <w:hideMark/>
+                  </w:tcPr>
+                  <w:p>
+                    <w:pPr>
+                      <w:pStyle w:val="Bibliography"/>
+                      <w:rPr>
+                        <w:rFonts w:hint="cs"/>
+                        <w:noProof/>
+                        <w:rtl/>
+                      </w:rPr>
+                    </w:pPr>
+                    <w:r>
+                      <w:rPr>
+                        <w:rFonts w:hint="cs"/>
+                        <w:noProof/>
+                        <w:lang w:val="en-US"/>
+                      </w:rPr>
+                      <w:t>G. Hidalgo, “CMU-Perceptual-Computing-Lab/OpenPose,” GitHub, 19 December 2018</w:t>
+                    </w:r>
+                    <w:r>
+                      <w:rPr>
+                        <w:rFonts w:hint="cs"/>
+                        <w:noProof/>
+                        <w:rtl/>
+                      </w:rPr>
+                      <w:t xml:space="preserve">. [מקוון]. </w:t>
+                    </w:r>
+                    <w:r>
+                      <w:rPr>
+                        <w:rFonts w:hint="cs"/>
+                        <w:noProof/>
+                      </w:rPr>
+                      <w:t>Available: https://github.com/CMU-Perceptual-Computing-Lab/openpose</w:t>
+                    </w:r>
+                    <w:r>
+                      <w:rPr>
+                        <w:rFonts w:hint="cs"/>
+                        <w:noProof/>
+                        <w:rtl/>
+                      </w:rPr>
+                      <w:t>.</w:t>
+                    </w:r>
+                  </w:p>
+                </w:tc>
+              </w:tr>
+              <w:tr>
+                <w:trPr>
+                  <w:divId w:val="1792017672"/>
+                  <w:tblCellSpacing w:w="15" w:type="dxa"/>
+                </w:trPr>
+                <w:tc>
+                  <w:tcPr>
+                    <w:tcW w:w="50" w:type="pct"/>
+                    <w:hideMark/>
+                  </w:tcPr>
+                  <w:p>
+                    <w:pPr>
+                      <w:pStyle w:val="Bibliography"/>
+                      <w:rPr>
+                        <w:rFonts w:hint="cs"/>
+                        <w:noProof/>
+                        <w:rtl/>
+                      </w:rPr>
+                    </w:pPr>
+                    <w:r>
+                      <w:rPr>
+                        <w:rFonts w:hint="cs"/>
+                        <w:noProof/>
+                        <w:rtl/>
+                      </w:rPr>
+                      <w:t xml:space="preserve">[11] </w:t>
+                    </w:r>
+                  </w:p>
+                </w:tc>
+                <w:tc>
+                  <w:tcPr>
+                    <w:tcW w:w="0" w:type="auto"/>
+                    <w:hideMark/>
+                  </w:tcPr>
+                  <w:p>
+                    <w:pPr>
+                      <w:pStyle w:val="Bibliography"/>
+                      <w:rPr>
+                        <w:rFonts w:hint="cs"/>
+                        <w:noProof/>
+                        <w:rtl/>
+                      </w:rPr>
+                    </w:pPr>
+                    <w:r>
+                      <w:rPr>
+                        <w:rFonts w:hint="cs"/>
+                        <w:noProof/>
+                      </w:rPr>
+                      <w:t>T. Simon, H. Joo, I. Matthews</w:t>
+                    </w:r>
+                    <w:r>
+                      <w:rPr>
+                        <w:rFonts w:hint="cs"/>
+                        <w:noProof/>
+                        <w:rtl/>
+                      </w:rPr>
+                      <w:t xml:space="preserve"> ו </w:t>
+                    </w:r>
+                    <w:r>
+                      <w:rPr>
+                        <w:rFonts w:hint="cs"/>
+                        <w:noProof/>
+                      </w:rPr>
+                      <w:t>Y. Sheikh, “Hand keypoint detection in single images using multiview bootstrapping</w:t>
+                    </w:r>
+                    <w:r>
+                      <w:rPr>
+                        <w:rFonts w:hint="cs"/>
+                        <w:noProof/>
+                        <w:rtl/>
+                      </w:rPr>
+                      <w:t xml:space="preserve">,” </w:t>
+                    </w:r>
+                    <w:r>
+                      <w:rPr>
+                        <w:rFonts w:hint="cs"/>
+                        <w:i/>
+                        <w:iCs/>
+                        <w:noProof/>
+                      </w:rPr>
+                      <w:t>InProceedings of the IEEE conference on Computer Vision and Pattern Recognition</w:t>
+                    </w:r>
+                    <w:r>
+                      <w:rPr>
+                        <w:rFonts w:hint="cs"/>
+                        <w:i/>
+                        <w:iCs/>
+                        <w:noProof/>
+                        <w:rtl/>
+                      </w:rPr>
+                      <w:t xml:space="preserve">, </w:t>
+                    </w:r>
+                    <w:r>
+                      <w:rPr>
+                        <w:rFonts w:hint="cs"/>
+                        <w:noProof/>
+                      </w:rPr>
+                      <w:t>pp. 1145-1153, 2017</w:t>
+                    </w:r>
+                    <w:r>
+                      <w:rPr>
+                        <w:rFonts w:hint="cs"/>
+                        <w:noProof/>
+                        <w:rtl/>
+                      </w:rPr>
+                      <w:t xml:space="preserve">. </w:t>
                     </w:r>
                   </w:p>
                 </w:tc>
               </w:tr>
             </w:tbl>
+            <w:p>
+              <w:pPr>
+                <w:bidi w:val="0"/>
+                <w:divId w:val="1792017672"/>
+                <w:rPr>
+                  <w:rFonts w:eastAsia="Times New Roman"/>
+                  <w:noProof/>
+                </w:rPr>
+              </w:pPr>
+            </w:p>
             <w:p>
               <w:r>
                 <w:rPr>
@@ -5165,7 +6786,7 @@
           <w:rtl/>
         </w:rPr>
       </w:pPr>
-      <w:bookmarkStart w:id="12" w:name="_Toc83230803"/>
+      <w:bookmarkStart w:id="12" w:name="_Toc85815548"/>
       <w:r>
         <w:rPr>
           <w:rFonts w:hint="cs"/>
@@ -5601,7 +7222,7 @@
         </w:rPr>
       </w:pPr>
       <w:bookmarkStart w:id="13" w:name="_Ref82854305"/>
-      <w:bookmarkStart w:id="14" w:name="_Toc83230804"/>
+      <w:bookmarkStart w:id="14" w:name="_Toc85815549"/>
       <w:r>
         <w:rPr>
           <w:rFonts w:hint="cs"/>
@@ -5679,7 +7300,7 @@
           <w:rtl/>
         </w:rPr>
         <w:drawing>
-          <wp:inline distT="0" distB="0" distL="0" distR="0" wp14:anchorId="4FB4A39D" wp14:editId="25F16051">
+          <wp:inline distT="0" distB="0" distL="0" distR="0" wp14:anchorId="4FB4A39D" wp14:editId="1C6B62C2">
             <wp:extent cx="5731510" cy="2435860"/>
             <wp:effectExtent l="0" t="0" r="0" b="0"/>
             <wp:docPr id="12" name="Picture 12" descr="Diagram&#10;&#10;Description automatically generated"/>
@@ -5840,7 +7461,7 @@
         </w:rPr>
       </w:pPr>
       <w:bookmarkStart w:id="16" w:name="_Ref83229839"/>
-      <w:bookmarkStart w:id="17" w:name="_Toc83230805"/>
+      <w:bookmarkStart w:id="17" w:name="_Toc85815550"/>
       <w:r>
         <w:rPr>
           <w:rFonts w:hint="cs"/>
@@ -7105,7 +8726,7 @@
           <w:rtl/>
         </w:rPr>
       </w:pPr>
-      <w:bookmarkStart w:id="19" w:name="_Toc83230806"/>
+      <w:bookmarkStart w:id="19" w:name="_Toc85815551"/>
       <w:r>
         <w:rPr>
           <w:rFonts w:hint="cs"/>
@@ -7335,7 +8956,7 @@
         <w:br w:type="page"/>
       </w:r>
       <w:bookmarkStart w:id="20" w:name="_Ref83229852"/>
-      <w:bookmarkStart w:id="21" w:name="_Toc83230807"/>
+      <w:bookmarkStart w:id="21" w:name="_Toc85815552"/>
       <w:r>
         <w:rPr>
           <w:rFonts w:hint="cs"/>
@@ -7418,7 +9039,7 @@
         </w:rPr>
       </w:pPr>
       <w:bookmarkStart w:id="22" w:name="_Ref82864328"/>
-      <w:bookmarkStart w:id="23" w:name="_Toc83230808"/>
+      <w:bookmarkStart w:id="23" w:name="_Toc85815553"/>
       <w:r>
         <w:rPr>
           <w:rFonts w:asciiTheme="majorBidi" w:eastAsia="Times New Roman" w:hAnsiTheme="majorBidi" w:cs="Times New Roman"/>
@@ -7427,7 +9048,7 @@
         </w:rPr>
         <w:lastRenderedPageBreak/>
         <w:drawing>
-          <wp:anchor distT="0" distB="0" distL="114300" distR="114300" simplePos="0" relativeHeight="251661312" behindDoc="0" locked="0" layoutInCell="1" allowOverlap="1" wp14:anchorId="5AD76F55" wp14:editId="3808C091">
+          <wp:anchor distT="0" distB="0" distL="114300" distR="114300" simplePos="0" relativeHeight="251659264" behindDoc="0" locked="0" layoutInCell="1" allowOverlap="1" wp14:anchorId="5AD76F55" wp14:editId="5EB86545">
             <wp:simplePos x="0" y="0"/>
             <wp:positionH relativeFrom="column">
               <wp:posOffset>-61595</wp:posOffset>
@@ -7700,7 +9321,7 @@
         <w:rtl/>
       </w:rPr>
       <w:drawing>
-        <wp:anchor distT="0" distB="0" distL="114300" distR="114300" simplePos="0" relativeHeight="251651584" behindDoc="0" locked="0" layoutInCell="1" allowOverlap="1" wp14:anchorId="6F8B585B" wp14:editId="47D7C434">
+        <wp:anchor distT="0" distB="0" distL="114300" distR="114300" simplePos="0" relativeHeight="251655168" behindDoc="0" locked="0" layoutInCell="1" allowOverlap="1" wp14:anchorId="6F8B585B" wp14:editId="4E0BB11F">
           <wp:simplePos x="0" y="0"/>
           <wp:positionH relativeFrom="margin">
             <wp:posOffset>102870</wp:posOffset>
@@ -7912,7 +9533,7 @@
         <w:noProof/>
       </w:rPr>
       <w:pict w14:anchorId="3D8CA833">
-        <v:line id="Straight Connector 10" o:spid="_x0000_s1033" style="position:absolute;left:0;text-align:left;flip:x y;z-index:251658240;visibility:visible;mso-wrap-style:square;mso-width-percent:0;mso-height-percent:0;mso-wrap-distance-left:9pt;mso-wrap-distance-right:9pt;mso-position-horizontal:absolute;mso-position-horizontal-relative:text;mso-position-vertical:absolute;mso-position-vertical-relative:text;mso-width-percent:0;mso-height-percent:0;mso-width-relative:margin;mso-height-relative:margin" from="6.55pt,22.85pt" to="436.3pt,22.85pt" o:gfxdata="" strokecolor="#90c226" strokeweight="1pt">
+        <v:line id="Straight Connector 10" o:spid="_x0000_s1033" style="position:absolute;left:0;text-align:left;flip:x y;z-index:251658240;visibility:visible;mso-wrap-style:square;mso-width-percent:0;mso-height-percent:0;mso-wrap-distance-left:9pt;mso-wrap-distance-right:9pt;mso-position-horizontal:absolute;mso-position-horizontal-relative:text;mso-position-vertical:absolute;mso-position-vertical-relative:text;mso-width-percent:0;mso-height-percent:0;mso-width-relative:margin;mso-height-relative:margin" from="6.55pt,22.85pt" to="436.3pt,22.85pt" strokecolor="#90c226" strokeweight="1pt">
           <v:stroke endcap="round"/>
         </v:line>
       </w:pict>
@@ -7926,7 +9547,7 @@
           <v:stroke joinstyle="miter"/>
           <v:path gradientshapeok="t" o:connecttype="rect"/>
         </v:shapetype>
-        <v:shape id="Text Box 2" o:spid="_x0000_s1032" type="#_x0000_t202" style="position:absolute;left:0;text-align:left;margin-left:33.8pt;margin-top:-9.85pt;width:369.55pt;height:110.6pt;z-index:251660288;visibility:visible;mso-wrap-style:square;mso-width-percent:0;mso-height-percent:200;mso-wrap-distance-left:9pt;mso-wrap-distance-top:3.6pt;mso-wrap-distance-right:9pt;mso-wrap-distance-bottom:3.6pt;mso-position-horizontal:absolute;mso-position-horizontal-relative:text;mso-position-vertical:absolute;mso-position-vertical-relative:text;mso-width-percent:0;mso-height-percent:200;mso-width-relative:margin;mso-height-relative:margin;v-text-anchor:top" o:gfxdata="" stroked="f">
+        <v:shape id="Text Box 2" o:spid="_x0000_s1032" type="#_x0000_t202" style="position:absolute;left:0;text-align:left;margin-left:33.8pt;margin-top:-9.85pt;width:369.55pt;height:110.6pt;z-index:251660288;visibility:visible;mso-wrap-style:square;mso-width-percent:0;mso-height-percent:200;mso-wrap-distance-left:9pt;mso-wrap-distance-top:3.6pt;mso-wrap-distance-right:9pt;mso-wrap-distance-bottom:3.6pt;mso-position-horizontal:absolute;mso-position-horizontal-relative:text;mso-position-vertical:absolute;mso-position-vertical-relative:text;mso-width-percent:0;mso-height-percent:200;mso-width-relative:margin;mso-height-relative:margin;v-text-anchor:top" stroked="f">
           <v:textbox style="mso-fit-shape-to-text:t">
             <w:txbxContent>
               <w:p>
@@ -7974,7 +9595,7 @@
         <w:rtl/>
       </w:rPr>
       <w:drawing>
-        <wp:anchor distT="0" distB="0" distL="114300" distR="114300" simplePos="0" relativeHeight="251665920" behindDoc="0" locked="0" layoutInCell="1" allowOverlap="1" wp14:anchorId="4384822F" wp14:editId="23E2A5D8">
+        <wp:anchor distT="0" distB="0" distL="114300" distR="114300" simplePos="0" relativeHeight="251663360" behindDoc="0" locked="0" layoutInCell="1" allowOverlap="1" wp14:anchorId="4384822F" wp14:editId="1FDA804A">
           <wp:simplePos x="0" y="0"/>
           <wp:positionH relativeFrom="column">
             <wp:posOffset>-95885</wp:posOffset>
@@ -8030,7 +9651,7 @@
         <w:lang w:eastAsia="en-US"/>
       </w:rPr>
       <w:drawing>
-        <wp:anchor distT="0" distB="0" distL="114300" distR="114300" simplePos="0" relativeHeight="251657728" behindDoc="0" locked="0" layoutInCell="1" allowOverlap="1" wp14:anchorId="13568F80" wp14:editId="4901098A">
+        <wp:anchor distT="0" distB="0" distL="114300" distR="114300" simplePos="0" relativeHeight="251659264" behindDoc="0" locked="0" layoutInCell="1" allowOverlap="1" wp14:anchorId="13568F80" wp14:editId="1C784C16">
           <wp:simplePos x="0" y="0"/>
           <wp:positionH relativeFrom="column">
             <wp:posOffset>5228279</wp:posOffset>
@@ -8096,10 +9717,10 @@
       </w:rPr>
       <w:pict w14:anchorId="2CEAFC8C">
         <v:group id="קבוצה 2" o:spid="_x0000_s1028" alt="סרגל צידי דקורטיבי עבור עמוד השער " style="position:absolute;left:0;text-align:left;margin-left:552.75pt;margin-top:36pt;width:18pt;height:10in;z-index:-251659264;mso-width-percent:29;mso-height-percent:909;mso-position-horizontal-relative:page;mso-position-vertical-relative:page;mso-width-percent:29;mso-height-percent:909" coordsize="2286,91440" o:gfxdata="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">
-          <v:rect id="מלבן 3" o:spid="_x0000_s1029" alt="סרגל צידי דקורטיבי" style="position:absolute;width:2286;height:87820;visibility:visible;mso-wrap-style:square;v-text-anchor:middle" o:gfxdata="" fillcolor="#54a021" stroked="f" strokeweight="1.5pt">
+          <v:rect id="מלבן 3" o:spid="_x0000_s1029" alt="סרגל צידי דקורטיבי" style="position:absolute;width:2286;height:87820;visibility:visible;mso-wrap-style:square;v-text-anchor:middle" fillcolor="#54a021" stroked="f" strokeweight="1.5pt">
             <v:stroke endcap="round"/>
           </v:rect>
-          <v:rect id="מלבן 5" o:spid="_x0000_s1030" alt="סרגל צידי דקורטיבי" style="position:absolute;top:89154;width:2286;height:2286;visibility:visible;mso-wrap-style:square;v-text-anchor:middle" o:gfxdata="" fillcolor="#90c226" stroked="f" strokeweight="1.5pt">
+          <v:rect id="מלבן 5" o:spid="_x0000_s1030" alt="סרגל צידי דקורטיבי" style="position:absolute;top:89154;width:2286;height:2286;visibility:visible;mso-wrap-style:square;v-text-anchor:middle" fillcolor="#90c226" stroked="f" strokeweight="1.5pt">
             <v:stroke endcap="round"/>
           </v:rect>
           <w10:wrap anchorx="page" anchory="page"/>
@@ -8123,7 +9744,7 @@
         <w:lang w:eastAsia="en-US"/>
       </w:rPr>
       <w:drawing>
-        <wp:anchor distT="0" distB="0" distL="114300" distR="114300" simplePos="0" relativeHeight="251653632" behindDoc="0" locked="0" layoutInCell="1" allowOverlap="1" wp14:anchorId="532F0F35" wp14:editId="3B8EED43">
+        <wp:anchor distT="0" distB="0" distL="114300" distR="114300" simplePos="0" relativeHeight="251652096" behindDoc="0" locked="0" layoutInCell="1" allowOverlap="1" wp14:anchorId="532F0F35" wp14:editId="3196D6E4">
           <wp:simplePos x="0" y="0"/>
           <wp:positionH relativeFrom="column">
             <wp:posOffset>8601564</wp:posOffset>
@@ -8198,7 +9819,7 @@
         <w:rtl/>
       </w:rPr>
       <w:drawing>
-        <wp:anchor distT="0" distB="0" distL="114300" distR="114300" simplePos="0" relativeHeight="251654656" behindDoc="0" locked="0" layoutInCell="1" allowOverlap="1" wp14:anchorId="078F880C" wp14:editId="7530EC2B">
+        <wp:anchor distT="0" distB="0" distL="114300" distR="114300" simplePos="0" relativeHeight="251653120" behindDoc="0" locked="0" layoutInCell="1" allowOverlap="1" wp14:anchorId="078F880C" wp14:editId="02BEC080">
           <wp:simplePos x="0" y="0"/>
           <wp:positionH relativeFrom="column">
             <wp:posOffset>-135841</wp:posOffset>
@@ -9386,6 +11007,118 @@
     </w:lvl>
   </w:abstractNum>
   <w:abstractNum w:abstractNumId="19" w15:restartNumberingAfterBreak="0">
+    <w:nsid w:val="7AA30C64"/>
+    <w:multiLevelType w:val="hybridMultilevel"/>
+    <w:tmpl w:val="517EB1F8"/>
+    <w:lvl w:ilvl="0" w:tplc="F75C2F48">
+      <w:numFmt w:val="bullet"/>
+      <w:lvlText w:val="-"/>
+      <w:lvlJc w:val="left"/>
+      <w:pPr>
+        <w:ind w:left="432" w:hanging="360"/>
+      </w:pPr>
+      <w:rPr>
+        <w:rFonts w:ascii="Tahoma" w:eastAsiaTheme="minorEastAsia" w:hAnsi="Tahoma" w:cs="Tahoma" w:hint="default"/>
+      </w:rPr>
+    </w:lvl>
+    <w:lvl w:ilvl="1" w:tplc="20000003" w:tentative="1">
+      <w:start w:val="1"/>
+      <w:numFmt w:val="bullet"/>
+      <w:lvlText w:val="o"/>
+      <w:lvlJc w:val="left"/>
+      <w:pPr>
+        <w:ind w:left="1152" w:hanging="360"/>
+      </w:pPr>
+      <w:rPr>
+        <w:rFonts w:ascii="Courier New" w:hAnsi="Courier New" w:cs="Courier New" w:hint="default"/>
+      </w:rPr>
+    </w:lvl>
+    <w:lvl w:ilvl="2" w:tplc="20000005" w:tentative="1">
+      <w:start w:val="1"/>
+      <w:numFmt w:val="bullet"/>
+      <w:lvlText w:val=""/>
+      <w:lvlJc w:val="left"/>
+      <w:pPr>
+        <w:ind w:left="1872" w:hanging="360"/>
+      </w:pPr>
+      <w:rPr>
+        <w:rFonts w:ascii="Wingdings" w:hAnsi="Wingdings" w:hint="default"/>
+      </w:rPr>
+    </w:lvl>
+    <w:lvl w:ilvl="3" w:tplc="20000001" w:tentative="1">
+      <w:start w:val="1"/>
+      <w:numFmt w:val="bullet"/>
+      <w:lvlText w:val=""/>
+      <w:lvlJc w:val="left"/>
+      <w:pPr>
+        <w:ind w:left="2592" w:hanging="360"/>
+      </w:pPr>
+      <w:rPr>
+        <w:rFonts w:ascii="Symbol" w:hAnsi="Symbol" w:hint="default"/>
+      </w:rPr>
+    </w:lvl>
+    <w:lvl w:ilvl="4" w:tplc="20000003" w:tentative="1">
+      <w:start w:val="1"/>
+      <w:numFmt w:val="bullet"/>
+      <w:lvlText w:val="o"/>
+      <w:lvlJc w:val="left"/>
+      <w:pPr>
+        <w:ind w:left="3312" w:hanging="360"/>
+      </w:pPr>
+      <w:rPr>
+        <w:rFonts w:ascii="Courier New" w:hAnsi="Courier New" w:cs="Courier New" w:hint="default"/>
+      </w:rPr>
+    </w:lvl>
+    <w:lvl w:ilvl="5" w:tplc="20000005" w:tentative="1">
+      <w:start w:val="1"/>
+      <w:numFmt w:val="bullet"/>
+      <w:lvlText w:val=""/>
+      <w:lvlJc w:val="left"/>
+      <w:pPr>
+        <w:ind w:left="4032" w:hanging="360"/>
+      </w:pPr>
+      <w:rPr>
+        <w:rFonts w:ascii="Wingdings" w:hAnsi="Wingdings" w:hint="default"/>
+      </w:rPr>
+    </w:lvl>
+    <w:lvl w:ilvl="6" w:tplc="20000001" w:tentative="1">
+      <w:start w:val="1"/>
+      <w:numFmt w:val="bullet"/>
+      <w:lvlText w:val=""/>
+      <w:lvlJc w:val="left"/>
+      <w:pPr>
+        <w:ind w:left="4752" w:hanging="360"/>
+      </w:pPr>
+      <w:rPr>
+        <w:rFonts w:ascii="Symbol" w:hAnsi="Symbol" w:hint="default"/>
+      </w:rPr>
+    </w:lvl>
+    <w:lvl w:ilvl="7" w:tplc="20000003" w:tentative="1">
+      <w:start w:val="1"/>
+      <w:numFmt w:val="bullet"/>
+      <w:lvlText w:val="o"/>
+      <w:lvlJc w:val="left"/>
+      <w:pPr>
+        <w:ind w:left="5472" w:hanging="360"/>
+      </w:pPr>
+      <w:rPr>
+        <w:rFonts w:ascii="Courier New" w:hAnsi="Courier New" w:cs="Courier New" w:hint="default"/>
+      </w:rPr>
+    </w:lvl>
+    <w:lvl w:ilvl="8" w:tplc="20000005" w:tentative="1">
+      <w:start w:val="1"/>
+      <w:numFmt w:val="bullet"/>
+      <w:lvlText w:val=""/>
+      <w:lvlJc w:val="left"/>
+      <w:pPr>
+        <w:ind w:left="6192" w:hanging="360"/>
+      </w:pPr>
+      <w:rPr>
+        <w:rFonts w:ascii="Wingdings" w:hAnsi="Wingdings" w:hint="default"/>
+      </w:rPr>
+    </w:lvl>
+  </w:abstractNum>
+  <w:abstractNum w:abstractNumId="20" w15:restartNumberingAfterBreak="0">
     <w:nsid w:val="7B1E0CD3"/>
     <w:multiLevelType w:val="hybridMultilevel"/>
     <w:tmpl w:val="E2FA4440"/>
@@ -9523,7 +11256,7 @@
     </w:lvlOverride>
   </w:num>
   <w:num w:numId="17">
-    <w:abstractNumId w:val="19"/>
+    <w:abstractNumId w:val="20"/>
   </w:num>
   <w:num w:numId="18">
     <w:abstractNumId w:val="14"/>
@@ -9596,6 +11329,9 @@
   </w:num>
   <w:num w:numId="23">
     <w:abstractNumId w:val="17"/>
+  </w:num>
+  <w:num w:numId="24">
+    <w:abstractNumId w:val="19"/>
   </w:num>
 </w:numbering>
 </file>
@@ -10000,7 +11736,7 @@
   <w:style w:type="paragraph" w:default="1" w:styleId="Normal">
     <w:name w:val="Normal"/>
     <w:qFormat/>
-    <w:rsid w:val="00E40B6F"/>
+    <w:rsid w:val="00056EC6"/>
     <w:pPr>
       <w:bidi/>
       <w:spacing w:after="120" w:line="240" w:lineRule="auto"/>
@@ -10270,7 +12006,6 @@
   <w:style w:type="character" w:default="1" w:styleId="DefaultParagraphFont">
     <w:name w:val="Default Paragraph Font"/>
     <w:uiPriority w:val="1"/>
-    <w:semiHidden/>
     <w:unhideWhenUsed/>
   </w:style>
   <w:style w:type="table" w:default="1" w:styleId="TableNormal">
@@ -37341,8 +39076,10 @@
     <w:rsid w:val="001952DF"/>
     <w:rsid w:val="002830E8"/>
     <w:rsid w:val="005E41A2"/>
+    <w:rsid w:val="007F6677"/>
     <w:rsid w:val="0080186C"/>
-    <w:rsid w:val="00E67D67"/>
+    <w:rsid w:val="00B2642E"/>
+    <w:rsid w:val="00C60156"/>
   </w:rsids>
   <m:mathPr>
     <m:mathFont m:val="Cambria Math"/>
@@ -38133,7 +39870,7 @@
     <b:ConferenceName>Proceedings of the First International Conference on Data Science (DATA '18)</b:ConferenceName>
     <b:City>Madrid, Spain</b:City>
     <b:Publisher>Association for Computing Machinery, New York, NY, USA</b:Publisher>
-    <b:RefOrder>4</b:RefOrder>
+    <b:RefOrder>7</b:RefOrder>
   </b:Source>
   <b:Source>
     <b:Year>2020</b:Year>
@@ -38164,7 +39901,7 @@
     <b:Pages>468–477</b:Pages>
     <b:JournalName>IEEE Transactions on Neural Systems and Rehabilitation Engineering</b:JournalName>
     <b:Number>2</b:Number>
-    <b:RefOrder>5</b:RefOrder>
+    <b:RefOrder>8</b:RefOrder>
   </b:Source>
   <b:Source>
     <b:Tag>3a</b:Tag>
@@ -38184,7 +39921,7 @@
       </b:Author>
     </b:Author>
     <b:ConferenceName>Conference: Circuits and Systems, 2005. ISCAS 2005. IEEE International</b:ConferenceName>
-    <b:RefOrder>2</b:RefOrder>
+    <b:RefOrder>5</b:RefOrder>
   </b:Source>
   <b:Source>
     <b:Tag>3d</b:Tag>
@@ -38204,7 +39941,7 @@
     <b:Title>A Spatial Prediction-Based Motion-Compensated Frame Rate Up-Conversion</b:Title>
     <b:Year>2019</b:Year>
     <b:Month>January</b:Month>
-    <b:RefOrder>6</b:RefOrder>
+    <b:RefOrder>9</b:RefOrder>
   </b:Source>
   <b:Source>
     <b:Tag>Hid18</b:Tag>
@@ -38226,7 +39963,7 @@
         </b:NameList>
       </b:Author>
     </b:Author>
-    <b:RefOrder>1</b:RefOrder>
+    <b:RefOrder>10</b:RefOrder>
   </b:Source>
   <b:Source>
     <b:Tag>Mac11</b:Tag>
@@ -38263,7 +40000,7 @@
         </b:NameList>
       </b:Author>
     </b:Author>
-    <b:RefOrder>3</b:RefOrder>
+    <b:RefOrder>6</b:RefOrder>
   </b:Source>
   <b:Source>
     <b:Tag>tagHdolf22011</b:Tag>
@@ -38315,7 +40052,129 @@
       </b:Author>
     </b:Author>
     <b:Pages>1145-1153</b:Pages>
-    <b:RefOrder>7</b:RefOrder>
+    <b:RefOrder>11</b:RefOrder>
+  </b:Source>
+  <b:Source>
+    <b:Tag>Rad14</b:Tag>
+    <b:SourceType>JournalArticle</b:SourceType>
+    <b:Guid>{6AD4E3CC-50BE-49B7-A704-15D7CC2D3B23}</b:Guid>
+    <b:Title>Smart City Concept, Applications and Services</b:Title>
+    <b:JournalName>Journal of Telecommunications</b:JournalName>
+    <b:Year>2014</b:Year>
+    <b:Pages>8</b:Pages>
+    <b:Volume>3</b:Volume>
+    <b:Issue>2</b:Issue>
+    <b:Author>
+      <b:Author>
+        <b:NameList>
+          <b:Person>
+            <b:Last>Radovan</b:Last>
+            <b:First>Novotny</b:First>
+          </b:Person>
+          <b:Person>
+            <b:Last>Radek</b:Last>
+            <b:First>Kuchta</b:First>
+          </b:Person>
+          <b:Person>
+            <b:Last>Jaroslav</b:Last>
+            <b:First>Kadlec</b:First>
+          </b:Person>
+        </b:NameList>
+      </b:Author>
+    </b:Author>
+    <b:RefOrder>1</b:RefOrder>
+  </b:Source>
+  <b:Source>
+    <b:Tag>Cam21</b:Tag>
+    <b:SourceType>JournalArticle</b:SourceType>
+    <b:Guid>{39647425-0F1B-4C71-B348-454AA5DC1611}</b:Guid>
+    <b:Title>The Development of the Smart Cities in the Connected and Autonomous Vehicles (CAVs) Era</b:Title>
+    <b:JournalName>Infrastructures</b:JournalName>
+    <b:Year>2021</b:Year>
+    <b:Pages>21</b:Pages>
+    <b:Volume>6</b:Volume>
+    <b:Issue>1</b:Issue>
+    <b:Author>
+      <b:Author>
+        <b:NameList>
+          <b:Person>
+            <b:Last>Campisi</b:Last>
+            <b:First>Tiziana</b:First>
+          </b:Person>
+          <b:Person>
+            <b:Last>Severino</b:Last>
+            <b:First>Alessandro</b:First>
+          </b:Person>
+          <b:Person>
+            <b:Last>Ahmad Al-Rashid</b:Last>
+            <b:First>Muhammad</b:First>
+          </b:Person>
+          <b:Person>
+            <b:Last>Pau</b:Last>
+            <b:First>Giovanni</b:First>
+          </b:Person>
+        </b:NameList>
+      </b:Author>
+    </b:Author>
+    <b:RefOrder>3</b:RefOrder>
+  </b:Source>
+  <b:Source>
+    <b:Tag>Mac20</b:Tag>
+    <b:SourceType>DocumentFromInternetSite</b:SourceType>
+    <b:Guid>{F0A67C77-DCA3-414D-9664-D99CB9822A8A}</b:Guid>
+    <b:Title>techrepublic</b:Title>
+    <b:Year>2020</b:Year>
+    <b:Month>February </b:Month>
+    <b:Day>5</b:Day>
+    <b:YearAccessed>2020</b:YearAccessed>
+    <b:MonthAccessed>February </b:MonthAccessed>
+    <b:DayAccessed>5</b:DayAccessed>
+    <b:URL>https://www.techrepublic.com/article/autonomous-vehicles-how-7-countries-are-handling-the-regulatory-landscape/</b:URL>
+    <b:Author>
+      <b:Author>
+        <b:NameList>
+          <b:Person>
+            <b:Last>Macy </b:Last>
+            <b:First>Bayern</b:First>
+          </b:Person>
+        </b:NameList>
+      </b:Author>
+    </b:Author>
+    <b:RefOrder>4</b:RefOrder>
+  </b:Source>
+  <b:Source>
+    <b:Tag>Fai19</b:Tag>
+    <b:SourceType>JournalArticle</b:SourceType>
+    <b:Guid>{F2B7A071-8C6D-4D77-BDCE-65409653B5A2}</b:Guid>
+    <b:Title>Understanding autonomous vehicles</b:Title>
+    <b:Year>2019</b:Year>
+    <b:Author>
+      <b:Author>
+        <b:NameList>
+          <b:Person>
+            <b:Last>Faisal</b:Last>
+            <b:First>Asif </b:First>
+          </b:Person>
+          <b:Person>
+            <b:Last>Yigitcanlar</b:Last>
+            <b:First>Tan </b:First>
+          </b:Person>
+          <b:Person>
+            <b:Last>Kamruzzaman</b:Last>
+            <b:First>Md </b:First>
+          </b:Person>
+          <b:Person>
+            <b:Last>Currie</b:Last>
+            <b:First>Graham </b:First>
+          </b:Person>
+        </b:NameList>
+      </b:Author>
+    </b:Author>
+    <b:JournalName>Journal of Transport and Land Use</b:JournalName>
+    <b:Pages>45-72</b:Pages>
+    <b:Volume>12</b:Volume>
+    <b:Issue>1</b:Issue>
+    <b:RefOrder>2</b:RefOrder>
   </b:Source>
 </b:Sources>
 </file>
@@ -38329,7 +40188,7 @@
 </file>
 
 <file path=customXml/itemProps2.xml><?xml version="1.0" encoding="utf-8"?>
-<ds:datastoreItem xmlns:ds="http://schemas.openxmlformats.org/officeDocument/2006/customXml" ds:itemID="{2C254769-652A-4DC9-95F7-33679501A6C4}">
+<ds:datastoreItem xmlns:ds="http://schemas.openxmlformats.org/officeDocument/2006/customXml" ds:itemID="{8ED4D95F-87CD-46AA-9E9A-D1212DE903DC}">
   <ds:schemaRefs>
     <ds:schemaRef ds:uri="http://schemas.openxmlformats.org/officeDocument/2006/bibliography"/>
   </ds:schemaRefs>

</xml_diff>